<commit_message>
Plan de respaldo actulizado
Plan de respaldo actulizado
</commit_message>
<xml_diff>
--- a/IV trimestre/Plan instalacion, respaldo, PMC/Plan de respaldo/plan_respaldo_ois-osme.docx
+++ b/IV trimestre/Plan instalacion, respaldo, PMC/Plan de respaldo/plan_respaldo_ois-osme.docx
@@ -1024,7 +1024,11 @@
     <w:sdt>
       <w:sdtPr>
         <w:rPr>
-          <w:lang w:val="es-ES"/>
+          <w:rFonts w:ascii="Calibri" w:eastAsia="Calibri" w:hAnsi="Calibri" w:cs="Calibri"/>
+          <w:color w:val="000000"/>
+          <w:sz w:val="24"/>
+          <w:szCs w:val="22"/>
+          <w:lang w:val="es-ES" w:eastAsia="en-US"/>
         </w:rPr>
         <w:id w:val="-1551289952"/>
         <w:docPartObj>
@@ -1034,13 +1038,8 @@
       </w:sdtPr>
       <w:sdtEndPr>
         <w:rPr>
-          <w:rFonts w:ascii="Calibri" w:eastAsia="Calibri" w:hAnsi="Calibri" w:cs="Calibri"/>
           <w:b/>
           <w:bCs/>
-          <w:color w:val="000000"/>
-          <w:sz w:val="24"/>
-          <w:szCs w:val="22"/>
-          <w:lang w:eastAsia="en-US"/>
         </w:rPr>
       </w:sdtEndPr>
       <w:sdtContent>
@@ -1052,7 +1051,15 @@
             <w:rPr>
               <w:lang w:val="es-ES"/>
             </w:rPr>
-            <w:t>Contenido</w:t>
+            <w:t>Conte</w:t>
+          </w:r>
+          <w:bookmarkStart w:id="0" w:name="_GoBack"/>
+          <w:bookmarkEnd w:id="0"/>
+          <w:r>
+            <w:rPr>
+              <w:lang w:val="es-ES"/>
+            </w:rPr>
+            <w:t>nido</w:t>
           </w:r>
         </w:p>
         <w:p>
@@ -1079,7 +1086,7 @@
           <w:r>
             <w:fldChar w:fldCharType="separate"/>
           </w:r>
-          <w:hyperlink w:anchor="_Toc20757701" w:history="1">
+          <w:hyperlink w:anchor="_Toc20845873" w:history="1">
             <w:r>
               <w:rPr>
                 <w:rStyle w:val="Hipervnculo"/>
@@ -1134,7 +1141,7 @@
                 <w:noProof/>
                 <w:webHidden/>
               </w:rPr>
-              <w:instrText xml:space="preserve"> PAGEREF _Toc20757701 \h </w:instrText>
+              <w:instrText xml:space="preserve"> PAGEREF _Toc20845873 \h </w:instrText>
             </w:r>
             <w:r>
               <w:rPr>
@@ -1180,7 +1187,7 @@
               <w:lang w:val="es-CO" w:eastAsia="es-CO"/>
             </w:rPr>
           </w:pPr>
-          <w:hyperlink w:anchor="_Toc20757702" w:history="1">
+          <w:hyperlink w:anchor="_Toc20845874" w:history="1">
             <w:r>
               <w:rPr>
                 <w:rStyle w:val="Hipervnculo"/>
@@ -1235,7 +1242,7 @@
                 <w:noProof/>
                 <w:webHidden/>
               </w:rPr>
-              <w:instrText xml:space="preserve"> PAGEREF _Toc20757702 \h </w:instrText>
+              <w:instrText xml:space="preserve"> PAGEREF _Toc20845874 \h </w:instrText>
             </w:r>
             <w:r>
               <w:rPr>
@@ -1281,7 +1288,7 @@
               <w:lang w:val="es-CO" w:eastAsia="es-CO"/>
             </w:rPr>
           </w:pPr>
-          <w:hyperlink w:anchor="_Toc20757703" w:history="1">
+          <w:hyperlink w:anchor="_Toc20845875" w:history="1">
             <w:r>
               <w:rPr>
                 <w:rStyle w:val="Hipervnculo"/>
@@ -1327,7 +1334,7 @@
                 <w:noProof/>
                 <w:webHidden/>
               </w:rPr>
-              <w:instrText xml:space="preserve"> PAGEREF _Toc20757703 \h </w:instrText>
+              <w:instrText xml:space="preserve"> PAGEREF _Toc20845875 \h </w:instrText>
             </w:r>
             <w:r>
               <w:rPr>
@@ -1373,7 +1380,7 @@
               <w:lang w:val="es-CO" w:eastAsia="es-CO"/>
             </w:rPr>
           </w:pPr>
-          <w:hyperlink w:anchor="_Toc20757704" w:history="1">
+          <w:hyperlink w:anchor="_Toc20845876" w:history="1">
             <w:r>
               <w:rPr>
                 <w:rStyle w:val="Hipervnculo"/>
@@ -1419,7 +1426,7 @@
                 <w:noProof/>
                 <w:webHidden/>
               </w:rPr>
-              <w:instrText xml:space="preserve"> PAGEREF _Toc20757704 \h </w:instrText>
+              <w:instrText xml:space="preserve"> PAGEREF _Toc20845876 \h </w:instrText>
             </w:r>
             <w:r>
               <w:rPr>
@@ -1465,7 +1472,7 @@
               <w:lang w:val="es-CO" w:eastAsia="es-CO"/>
             </w:rPr>
           </w:pPr>
-          <w:hyperlink w:anchor="_Toc20757705" w:history="1">
+          <w:hyperlink w:anchor="_Toc20845877" w:history="1">
             <w:r>
               <w:rPr>
                 <w:rStyle w:val="Hipervnculo"/>
@@ -1511,7 +1518,7 @@
                 <w:noProof/>
                 <w:webHidden/>
               </w:rPr>
-              <w:instrText xml:space="preserve"> PAGEREF _Toc20757705 \h </w:instrText>
+              <w:instrText xml:space="preserve"> PAGEREF _Toc20845877 \h </w:instrText>
             </w:r>
             <w:r>
               <w:rPr>
@@ -1557,7 +1564,7 @@
               <w:lang w:val="es-CO" w:eastAsia="es-CO"/>
             </w:rPr>
           </w:pPr>
-          <w:hyperlink w:anchor="_Toc20757706" w:history="1">
+          <w:hyperlink w:anchor="_Toc20845878" w:history="1">
             <w:r>
               <w:rPr>
                 <w:rStyle w:val="Hipervnculo"/>
@@ -1603,7 +1610,7 @@
                 <w:noProof/>
                 <w:webHidden/>
               </w:rPr>
-              <w:instrText xml:space="preserve"> PAGEREF _Toc20757706 \h </w:instrText>
+              <w:instrText xml:space="preserve"> PAGEREF _Toc20845878 \h </w:instrText>
             </w:r>
             <w:r>
               <w:rPr>
@@ -1649,7 +1656,7 @@
               <w:lang w:val="es-CO" w:eastAsia="es-CO"/>
             </w:rPr>
           </w:pPr>
-          <w:hyperlink w:anchor="_Toc20757707" w:history="1">
+          <w:hyperlink w:anchor="_Toc20845879" w:history="1">
             <w:r>
               <w:rPr>
                 <w:rStyle w:val="Hipervnculo"/>
@@ -1695,7 +1702,7 @@
                 <w:noProof/>
                 <w:webHidden/>
               </w:rPr>
-              <w:instrText xml:space="preserve"> PAGEREF _Toc20757707 \h </w:instrText>
+              <w:instrText xml:space="preserve"> PAGEREF _Toc20845879 \h </w:instrText>
             </w:r>
             <w:r>
               <w:rPr>
@@ -1741,7 +1748,7 @@
               <w:lang w:val="es-CO" w:eastAsia="es-CO"/>
             </w:rPr>
           </w:pPr>
-          <w:hyperlink w:anchor="_Toc20757708" w:history="1">
+          <w:hyperlink w:anchor="_Toc20845880" w:history="1">
             <w:r>
               <w:rPr>
                 <w:rStyle w:val="Hipervnculo"/>
@@ -1787,7 +1794,7 @@
                 <w:noProof/>
                 <w:webHidden/>
               </w:rPr>
-              <w:instrText xml:space="preserve"> PAGEREF _Toc20757708 \h </w:instrText>
+              <w:instrText xml:space="preserve"> PAGEREF _Toc20845880 \h </w:instrText>
             </w:r>
             <w:r>
               <w:rPr>
@@ -1832,7 +1839,7 @@
               <w:lang w:val="es-CO" w:eastAsia="es-CO"/>
             </w:rPr>
           </w:pPr>
-          <w:hyperlink w:anchor="_Toc20757709" w:history="1">
+          <w:hyperlink w:anchor="_Toc20845881" w:history="1">
             <w:r>
               <w:rPr>
                 <w:rStyle w:val="Hipervnculo"/>
@@ -1860,7 +1867,7 @@
                 <w:noProof/>
                 <w:webHidden/>
               </w:rPr>
-              <w:instrText xml:space="preserve"> PAGEREF _Toc20757709 \h </w:instrText>
+              <w:instrText xml:space="preserve"> PAGEREF _Toc20845881 \h </w:instrText>
             </w:r>
             <w:r>
               <w:rPr>
@@ -1891,8 +1898,6 @@
             </w:r>
           </w:hyperlink>
         </w:p>
-        <w:bookmarkStart w:id="0" w:name="_GoBack"/>
-        <w:bookmarkEnd w:id="0"/>
         <w:p>
           <w:pPr>
             <w:pStyle w:val="TDC3"/>
@@ -1907,114 +1912,70 @@
               <w:lang w:val="es-CO" w:eastAsia="es-CO"/>
             </w:rPr>
           </w:pPr>
-          <w:r>
-            <w:rPr>
-              <w:rStyle w:val="Hipervnculo"/>
-              <w:noProof/>
-            </w:rPr>
-            <w:fldChar w:fldCharType="begin"/>
-          </w:r>
-          <w:r>
-            <w:rPr>
-              <w:rStyle w:val="Hipervnculo"/>
-              <w:noProof/>
-            </w:rPr>
-            <w:instrText xml:space="preserve"> </w:instrText>
-          </w:r>
-          <w:r>
-            <w:rPr>
-              <w:noProof/>
-            </w:rPr>
-            <w:instrText>HYPERLINK \l "_Toc20757710"</w:instrText>
-          </w:r>
-          <w:r>
-            <w:rPr>
-              <w:rStyle w:val="Hipervnculo"/>
-              <w:noProof/>
-            </w:rPr>
-            <w:instrText xml:space="preserve"> </w:instrText>
-          </w:r>
-          <w:r>
-            <w:rPr>
-              <w:rStyle w:val="Hipervnculo"/>
-              <w:noProof/>
-            </w:rPr>
-          </w:r>
-          <w:r>
-            <w:rPr>
-              <w:rStyle w:val="Hipervnculo"/>
-              <w:noProof/>
-            </w:rPr>
-            <w:fldChar w:fldCharType="separate"/>
-          </w:r>
-          <w:r>
-            <w:rPr>
-              <w:rStyle w:val="Hipervnculo"/>
-              <w:noProof/>
-              <w:lang w:val="es-CO"/>
-            </w:rPr>
-            <w:t>Respaldos parciales</w:t>
-          </w:r>
-          <w:r>
-            <w:rPr>
-              <w:noProof/>
-              <w:webHidden/>
-            </w:rPr>
-            <w:tab/>
-          </w:r>
-          <w:r>
-            <w:rPr>
-              <w:noProof/>
-              <w:webHidden/>
-            </w:rPr>
-            <w:fldChar w:fldCharType="begin"/>
-          </w:r>
-          <w:r>
-            <w:rPr>
-              <w:noProof/>
-              <w:webHidden/>
-            </w:rPr>
-            <w:instrText xml:space="preserve"> PAGEREF _Toc20757710 \h </w:instrText>
-          </w:r>
-          <w:r>
-            <w:rPr>
-              <w:noProof/>
-              <w:webHidden/>
-            </w:rPr>
-          </w:r>
-          <w:r>
-            <w:rPr>
-              <w:noProof/>
-              <w:webHidden/>
-            </w:rPr>
-            <w:fldChar w:fldCharType="separate"/>
-          </w:r>
-          <w:r>
-            <w:rPr>
-              <w:noProof/>
-              <w:webHidden/>
-            </w:rPr>
-            <w:t>7</w:t>
-          </w:r>
-          <w:r>
-            <w:rPr>
-              <w:noProof/>
-              <w:webHidden/>
-            </w:rPr>
-            <w:fldChar w:fldCharType="end"/>
-          </w:r>
-          <w:r>
-            <w:rPr>
-              <w:rStyle w:val="Hipervnculo"/>
-              <w:noProof/>
-            </w:rPr>
-            <w:fldChar w:fldCharType="end"/>
-          </w:r>
-        </w:p>
-        <w:p>
-          <w:pPr>
-            <w:pStyle w:val="TDC3"/>
+          <w:hyperlink w:anchor="_Toc20845882" w:history="1">
+            <w:r>
+              <w:rPr>
+                <w:rStyle w:val="Hipervnculo"/>
+                <w:noProof/>
+                <w:lang w:val="es-CO"/>
+              </w:rPr>
+              <w:t>Respaldos parciales</w:t>
+            </w:r>
+            <w:r>
+              <w:rPr>
+                <w:noProof/>
+                <w:webHidden/>
+              </w:rPr>
+              <w:tab/>
+            </w:r>
+            <w:r>
+              <w:rPr>
+                <w:noProof/>
+                <w:webHidden/>
+              </w:rPr>
+              <w:fldChar w:fldCharType="begin"/>
+            </w:r>
+            <w:r>
+              <w:rPr>
+                <w:noProof/>
+                <w:webHidden/>
+              </w:rPr>
+              <w:instrText xml:space="preserve"> PAGEREF _Toc20845882 \h </w:instrText>
+            </w:r>
+            <w:r>
+              <w:rPr>
+                <w:noProof/>
+                <w:webHidden/>
+              </w:rPr>
+            </w:r>
+            <w:r>
+              <w:rPr>
+                <w:noProof/>
+                <w:webHidden/>
+              </w:rPr>
+              <w:fldChar w:fldCharType="separate"/>
+            </w:r>
+            <w:r>
+              <w:rPr>
+                <w:noProof/>
+                <w:webHidden/>
+              </w:rPr>
+              <w:t>7</w:t>
+            </w:r>
+            <w:r>
+              <w:rPr>
+                <w:noProof/>
+                <w:webHidden/>
+              </w:rPr>
+              <w:fldChar w:fldCharType="end"/>
+            </w:r>
+          </w:hyperlink>
+        </w:p>
+        <w:p>
+          <w:pPr>
+            <w:pStyle w:val="TDC2"/>
             <w:tabs>
+              <w:tab w:val="left" w:pos="880"/>
               <w:tab w:val="right" w:leader="dot" w:pos="8499"/>
             </w:tabs>
             <w:rPr>
@@ -2025,14 +1986,32 @@
               <w:lang w:val="es-CO" w:eastAsia="es-CO"/>
             </w:rPr>
           </w:pPr>
-          <w:hyperlink w:anchor="_Toc20757711" w:history="1">
+          <w:hyperlink w:anchor="_Toc20845883" w:history="1">
             <w:r>
               <w:rPr>
                 <w:rStyle w:val="Hipervnculo"/>
                 <w:noProof/>
                 <w:lang w:val="es-CO"/>
               </w:rPr>
-              <w:t>Respaldos incrementales</w:t>
+              <w:t xml:space="preserve">8.1 </w:t>
+            </w:r>
+            <w:r>
+              <w:rPr>
+                <w:rFonts w:asciiTheme="minorHAnsi" w:eastAsiaTheme="minorEastAsia" w:hAnsiTheme="minorHAnsi" w:cstheme="minorBidi"/>
+                <w:noProof/>
+                <w:color w:val="auto"/>
+                <w:sz w:val="22"/>
+                <w:lang w:val="es-CO" w:eastAsia="es-CO"/>
+              </w:rPr>
+              <w:tab/>
+            </w:r>
+            <w:r>
+              <w:rPr>
+                <w:rStyle w:val="Hipervnculo"/>
+                <w:noProof/>
+                <w:lang w:val="es-CO"/>
+              </w:rPr>
+              <w:t>Cuando realizarlo</w:t>
             </w:r>
             <w:r>
               <w:rPr>
@@ -2053,7 +2032,7 @@
                 <w:noProof/>
                 <w:webHidden/>
               </w:rPr>
-              <w:instrText xml:space="preserve"> PAGEREF _Toc20757711 \h </w:instrText>
+              <w:instrText xml:space="preserve"> PAGEREF _Toc20845883 \h </w:instrText>
             </w:r>
             <w:r>
               <w:rPr>
@@ -2073,7 +2052,7 @@
                 <w:noProof/>
                 <w:webHidden/>
               </w:rPr>
-              <w:t>8</w:t>
+              <w:t>7</w:t>
             </w:r>
             <w:r>
               <w:rPr>
@@ -2086,8 +2065,9 @@
         </w:p>
         <w:p>
           <w:pPr>
-            <w:pStyle w:val="TDC3"/>
+            <w:pStyle w:val="TDC2"/>
             <w:tabs>
+              <w:tab w:val="left" w:pos="880"/>
               <w:tab w:val="right" w:leader="dot" w:pos="8499"/>
             </w:tabs>
             <w:rPr>
@@ -2098,14 +2078,41 @@
               <w:lang w:val="es-CO" w:eastAsia="es-CO"/>
             </w:rPr>
           </w:pPr>
-          <w:hyperlink w:anchor="_Toc20757712" w:history="1">
+          <w:hyperlink w:anchor="_Toc20845884" w:history="1">
             <w:r>
               <w:rPr>
                 <w:rStyle w:val="Hipervnculo"/>
                 <w:noProof/>
                 <w:lang w:val="es-CO"/>
               </w:rPr>
-              <w:t>Respaldos diferenciales</w:t>
+              <w:t>8.2</w:t>
+            </w:r>
+            <w:r>
+              <w:rPr>
+                <w:rStyle w:val="Hipervnculo"/>
+                <w:rFonts w:ascii="Arial" w:eastAsia="Arial" w:hAnsi="Arial" w:cs="Arial"/>
+                <w:noProof/>
+                <w:lang w:val="es-CO"/>
+              </w:rPr>
+              <w:t xml:space="preserve"> </w:t>
+            </w:r>
+            <w:r>
+              <w:rPr>
+                <w:rFonts w:asciiTheme="minorHAnsi" w:eastAsiaTheme="minorEastAsia" w:hAnsiTheme="minorHAnsi" w:cstheme="minorBidi"/>
+                <w:noProof/>
+                <w:color w:val="auto"/>
+                <w:sz w:val="22"/>
+                <w:lang w:val="es-CO" w:eastAsia="es-CO"/>
+              </w:rPr>
+              <w:tab/>
+            </w:r>
+            <w:r>
+              <w:rPr>
+                <w:rStyle w:val="Hipervnculo"/>
+                <w:noProof/>
+                <w:lang w:val="es-CO"/>
+              </w:rPr>
+              <w:t>Donde guardarlos – distancia y accesibilidad</w:t>
             </w:r>
             <w:r>
               <w:rPr>
@@ -2126,7 +2133,7 @@
                 <w:noProof/>
                 <w:webHidden/>
               </w:rPr>
-              <w:instrText xml:space="preserve"> PAGEREF _Toc20757712 \h </w:instrText>
+              <w:instrText xml:space="preserve"> PAGEREF _Toc20845884 \h </w:instrText>
             </w:r>
             <w:r>
               <w:rPr>
@@ -2146,7 +2153,7 @@
                 <w:noProof/>
                 <w:webHidden/>
               </w:rPr>
-              <w:t>8</w:t>
+              <w:t>7</w:t>
             </w:r>
             <w:r>
               <w:rPr>
@@ -2159,8 +2166,9 @@
         </w:p>
         <w:p>
           <w:pPr>
-            <w:pStyle w:val="TDC3"/>
+            <w:pStyle w:val="TDC2"/>
             <w:tabs>
+              <w:tab w:val="left" w:pos="880"/>
               <w:tab w:val="right" w:leader="dot" w:pos="8499"/>
             </w:tabs>
             <w:rPr>
@@ -2171,14 +2179,41 @@
               <w:lang w:val="es-CO" w:eastAsia="es-CO"/>
             </w:rPr>
           </w:pPr>
-          <w:hyperlink w:anchor="_Toc20757713" w:history="1">
+          <w:hyperlink w:anchor="_Toc20845885" w:history="1">
             <w:r>
               <w:rPr>
                 <w:rStyle w:val="Hipervnculo"/>
                 <w:noProof/>
                 <w:lang w:val="es-CO"/>
               </w:rPr>
-              <w:t>Respaldos simultáneos</w:t>
+              <w:t>8.3</w:t>
+            </w:r>
+            <w:r>
+              <w:rPr>
+                <w:rStyle w:val="Hipervnculo"/>
+                <w:rFonts w:ascii="Arial" w:eastAsia="Arial" w:hAnsi="Arial" w:cs="Arial"/>
+                <w:noProof/>
+                <w:lang w:val="es-CO"/>
+              </w:rPr>
+              <w:t xml:space="preserve"> </w:t>
+            </w:r>
+            <w:r>
+              <w:rPr>
+                <w:rFonts w:asciiTheme="minorHAnsi" w:eastAsiaTheme="minorEastAsia" w:hAnsiTheme="minorHAnsi" w:cstheme="minorBidi"/>
+                <w:noProof/>
+                <w:color w:val="auto"/>
+                <w:sz w:val="22"/>
+                <w:lang w:val="es-CO" w:eastAsia="es-CO"/>
+              </w:rPr>
+              <w:tab/>
+            </w:r>
+            <w:r>
+              <w:rPr>
+                <w:rStyle w:val="Hipervnculo"/>
+                <w:noProof/>
+                <w:lang w:val="es-CO"/>
+              </w:rPr>
+              <w:t>Verificación de respaldo</w:t>
             </w:r>
             <w:r>
               <w:rPr>
@@ -2199,7 +2234,7 @@
                 <w:noProof/>
                 <w:webHidden/>
               </w:rPr>
-              <w:instrText xml:space="preserve"> PAGEREF _Toc20757713 \h </w:instrText>
+              <w:instrText xml:space="preserve"> PAGEREF _Toc20845885 \h </w:instrText>
             </w:r>
             <w:r>
               <w:rPr>
@@ -2219,7 +2254,7 @@
                 <w:noProof/>
                 <w:webHidden/>
               </w:rPr>
-              <w:t>8</w:t>
+              <w:t>7</w:t>
             </w:r>
             <w:r>
               <w:rPr>
@@ -2245,14 +2280,23 @@
               <w:lang w:val="es-CO" w:eastAsia="es-CO"/>
             </w:rPr>
           </w:pPr>
-          <w:hyperlink w:anchor="_Toc20757714" w:history="1">
+          <w:hyperlink w:anchor="_Toc20845886" w:history="1">
             <w:r>
               <w:rPr>
                 <w:rStyle w:val="Hipervnculo"/>
                 <w:noProof/>
                 <w:lang w:val="es-CO"/>
               </w:rPr>
-              <w:t xml:space="preserve">8.1 </w:t>
+              <w:t>8.4</w:t>
+            </w:r>
+            <w:r>
+              <w:rPr>
+                <w:rStyle w:val="Hipervnculo"/>
+                <w:rFonts w:ascii="Arial" w:eastAsia="Arial" w:hAnsi="Arial" w:cs="Arial"/>
+                <w:noProof/>
+                <w:lang w:val="es-CO"/>
+              </w:rPr>
+              <w:t xml:space="preserve"> </w:t>
             </w:r>
             <w:r>
               <w:rPr>
@@ -2270,7 +2314,7 @@
                 <w:noProof/>
                 <w:lang w:val="es-CO"/>
               </w:rPr>
-              <w:t>Cuando realizarlo</w:t>
+              <w:t>Registro</w:t>
             </w:r>
             <w:r>
               <w:rPr>
@@ -2291,7 +2335,7 @@
                 <w:noProof/>
                 <w:webHidden/>
               </w:rPr>
-              <w:instrText xml:space="preserve"> PAGEREF _Toc20757714 \h </w:instrText>
+              <w:instrText xml:space="preserve"> PAGEREF _Toc20845886 \h </w:instrText>
             </w:r>
             <w:r>
               <w:rPr>
@@ -2311,310 +2355,7 @@
                 <w:noProof/>
                 <w:webHidden/>
               </w:rPr>
-              <w:t>9</w:t>
-            </w:r>
-            <w:r>
-              <w:rPr>
-                <w:noProof/>
-                <w:webHidden/>
-              </w:rPr>
-              <w:fldChar w:fldCharType="end"/>
-            </w:r>
-          </w:hyperlink>
-        </w:p>
-        <w:p>
-          <w:pPr>
-            <w:pStyle w:val="TDC2"/>
-            <w:tabs>
-              <w:tab w:val="left" w:pos="880"/>
-              <w:tab w:val="right" w:leader="dot" w:pos="8499"/>
-            </w:tabs>
-            <w:rPr>
-              <w:rFonts w:asciiTheme="minorHAnsi" w:eastAsiaTheme="minorEastAsia" w:hAnsiTheme="minorHAnsi" w:cstheme="minorBidi"/>
-              <w:noProof/>
-              <w:color w:val="auto"/>
-              <w:sz w:val="22"/>
-              <w:lang w:val="es-CO" w:eastAsia="es-CO"/>
-            </w:rPr>
-          </w:pPr>
-          <w:hyperlink w:anchor="_Toc20757715" w:history="1">
-            <w:r>
-              <w:rPr>
-                <w:rStyle w:val="Hipervnculo"/>
-                <w:noProof/>
-                <w:lang w:val="es-CO"/>
-              </w:rPr>
-              <w:t>8.2</w:t>
-            </w:r>
-            <w:r>
-              <w:rPr>
-                <w:rStyle w:val="Hipervnculo"/>
-                <w:rFonts w:ascii="Arial" w:eastAsia="Arial" w:hAnsi="Arial" w:cs="Arial"/>
-                <w:noProof/>
-                <w:lang w:val="es-CO"/>
-              </w:rPr>
-              <w:t xml:space="preserve"> </w:t>
-            </w:r>
-            <w:r>
-              <w:rPr>
-                <w:rFonts w:asciiTheme="minorHAnsi" w:eastAsiaTheme="minorEastAsia" w:hAnsiTheme="minorHAnsi" w:cstheme="minorBidi"/>
-                <w:noProof/>
-                <w:color w:val="auto"/>
-                <w:sz w:val="22"/>
-                <w:lang w:val="es-CO" w:eastAsia="es-CO"/>
-              </w:rPr>
-              <w:tab/>
-            </w:r>
-            <w:r>
-              <w:rPr>
-                <w:rStyle w:val="Hipervnculo"/>
-                <w:noProof/>
-                <w:lang w:val="es-CO"/>
-              </w:rPr>
-              <w:t>Donde guardarlos – distancia y accesibilidad</w:t>
-            </w:r>
-            <w:r>
-              <w:rPr>
-                <w:noProof/>
-                <w:webHidden/>
-              </w:rPr>
-              <w:tab/>
-            </w:r>
-            <w:r>
-              <w:rPr>
-                <w:noProof/>
-                <w:webHidden/>
-              </w:rPr>
-              <w:fldChar w:fldCharType="begin"/>
-            </w:r>
-            <w:r>
-              <w:rPr>
-                <w:noProof/>
-                <w:webHidden/>
-              </w:rPr>
-              <w:instrText xml:space="preserve"> PAGEREF _Toc20757715 \h </w:instrText>
-            </w:r>
-            <w:r>
-              <w:rPr>
-                <w:noProof/>
-                <w:webHidden/>
-              </w:rPr>
-            </w:r>
-            <w:r>
-              <w:rPr>
-                <w:noProof/>
-                <w:webHidden/>
-              </w:rPr>
-              <w:fldChar w:fldCharType="separate"/>
-            </w:r>
-            <w:r>
-              <w:rPr>
-                <w:noProof/>
-                <w:webHidden/>
-              </w:rPr>
-              <w:t>9</w:t>
-            </w:r>
-            <w:r>
-              <w:rPr>
-                <w:noProof/>
-                <w:webHidden/>
-              </w:rPr>
-              <w:fldChar w:fldCharType="end"/>
-            </w:r>
-          </w:hyperlink>
-        </w:p>
-        <w:p>
-          <w:pPr>
-            <w:pStyle w:val="TDC2"/>
-            <w:tabs>
-              <w:tab w:val="left" w:pos="880"/>
-              <w:tab w:val="right" w:leader="dot" w:pos="8499"/>
-            </w:tabs>
-            <w:rPr>
-              <w:rFonts w:asciiTheme="minorHAnsi" w:eastAsiaTheme="minorEastAsia" w:hAnsiTheme="minorHAnsi" w:cstheme="minorBidi"/>
-              <w:noProof/>
-              <w:color w:val="auto"/>
-              <w:sz w:val="22"/>
-              <w:lang w:val="es-CO" w:eastAsia="es-CO"/>
-            </w:rPr>
-          </w:pPr>
-          <w:hyperlink w:anchor="_Toc20757716" w:history="1">
-            <w:r>
-              <w:rPr>
-                <w:rStyle w:val="Hipervnculo"/>
-                <w:noProof/>
-                <w:lang w:val="es-CO"/>
-              </w:rPr>
-              <w:t>8.3</w:t>
-            </w:r>
-            <w:r>
-              <w:rPr>
-                <w:rStyle w:val="Hipervnculo"/>
-                <w:rFonts w:ascii="Arial" w:eastAsia="Arial" w:hAnsi="Arial" w:cs="Arial"/>
-                <w:noProof/>
-                <w:lang w:val="es-CO"/>
-              </w:rPr>
-              <w:t xml:space="preserve"> </w:t>
-            </w:r>
-            <w:r>
-              <w:rPr>
-                <w:rFonts w:asciiTheme="minorHAnsi" w:eastAsiaTheme="minorEastAsia" w:hAnsiTheme="minorHAnsi" w:cstheme="minorBidi"/>
-                <w:noProof/>
-                <w:color w:val="auto"/>
-                <w:sz w:val="22"/>
-                <w:lang w:val="es-CO" w:eastAsia="es-CO"/>
-              </w:rPr>
-              <w:tab/>
-            </w:r>
-            <w:r>
-              <w:rPr>
-                <w:rStyle w:val="Hipervnculo"/>
-                <w:noProof/>
-                <w:lang w:val="es-CO"/>
-              </w:rPr>
-              <w:t>Verificación de respaldo</w:t>
-            </w:r>
-            <w:r>
-              <w:rPr>
-                <w:noProof/>
-                <w:webHidden/>
-              </w:rPr>
-              <w:tab/>
-            </w:r>
-            <w:r>
-              <w:rPr>
-                <w:noProof/>
-                <w:webHidden/>
-              </w:rPr>
-              <w:fldChar w:fldCharType="begin"/>
-            </w:r>
-            <w:r>
-              <w:rPr>
-                <w:noProof/>
-                <w:webHidden/>
-              </w:rPr>
-              <w:instrText xml:space="preserve"> PAGEREF _Toc20757716 \h </w:instrText>
-            </w:r>
-            <w:r>
-              <w:rPr>
-                <w:noProof/>
-                <w:webHidden/>
-              </w:rPr>
-            </w:r>
-            <w:r>
-              <w:rPr>
-                <w:noProof/>
-                <w:webHidden/>
-              </w:rPr>
-              <w:fldChar w:fldCharType="separate"/>
-            </w:r>
-            <w:r>
-              <w:rPr>
-                <w:noProof/>
-                <w:webHidden/>
-              </w:rPr>
-              <w:t>10</w:t>
-            </w:r>
-            <w:r>
-              <w:rPr>
-                <w:noProof/>
-                <w:webHidden/>
-              </w:rPr>
-              <w:fldChar w:fldCharType="end"/>
-            </w:r>
-          </w:hyperlink>
-        </w:p>
-        <w:p>
-          <w:pPr>
-            <w:pStyle w:val="TDC2"/>
-            <w:tabs>
-              <w:tab w:val="left" w:pos="880"/>
-              <w:tab w:val="right" w:leader="dot" w:pos="8499"/>
-            </w:tabs>
-            <w:rPr>
-              <w:rFonts w:asciiTheme="minorHAnsi" w:eastAsiaTheme="minorEastAsia" w:hAnsiTheme="minorHAnsi" w:cstheme="minorBidi"/>
-              <w:noProof/>
-              <w:color w:val="auto"/>
-              <w:sz w:val="22"/>
-              <w:lang w:val="es-CO" w:eastAsia="es-CO"/>
-            </w:rPr>
-          </w:pPr>
-          <w:hyperlink w:anchor="_Toc20757717" w:history="1">
-            <w:r>
-              <w:rPr>
-                <w:rStyle w:val="Hipervnculo"/>
-                <w:noProof/>
-                <w:lang w:val="es-CO"/>
-              </w:rPr>
-              <w:t>8.4</w:t>
-            </w:r>
-            <w:r>
-              <w:rPr>
-                <w:rStyle w:val="Hipervnculo"/>
-                <w:rFonts w:ascii="Arial" w:eastAsia="Arial" w:hAnsi="Arial" w:cs="Arial"/>
-                <w:noProof/>
-                <w:lang w:val="es-CO"/>
-              </w:rPr>
-              <w:t xml:space="preserve"> </w:t>
-            </w:r>
-            <w:r>
-              <w:rPr>
-                <w:rFonts w:asciiTheme="minorHAnsi" w:eastAsiaTheme="minorEastAsia" w:hAnsiTheme="minorHAnsi" w:cstheme="minorBidi"/>
-                <w:noProof/>
-                <w:color w:val="auto"/>
-                <w:sz w:val="22"/>
-                <w:lang w:val="es-CO" w:eastAsia="es-CO"/>
-              </w:rPr>
-              <w:tab/>
-            </w:r>
-            <w:r>
-              <w:rPr>
-                <w:rStyle w:val="Hipervnculo"/>
-                <w:noProof/>
-                <w:lang w:val="es-CO"/>
-              </w:rPr>
-              <w:t>Registro</w:t>
-            </w:r>
-            <w:r>
-              <w:rPr>
-                <w:noProof/>
-                <w:webHidden/>
-              </w:rPr>
-              <w:tab/>
-            </w:r>
-            <w:r>
-              <w:rPr>
-                <w:noProof/>
-                <w:webHidden/>
-              </w:rPr>
-              <w:fldChar w:fldCharType="begin"/>
-            </w:r>
-            <w:r>
-              <w:rPr>
-                <w:noProof/>
-                <w:webHidden/>
-              </w:rPr>
-              <w:instrText xml:space="preserve"> PAGEREF _Toc20757717 \h </w:instrText>
-            </w:r>
-            <w:r>
-              <w:rPr>
-                <w:noProof/>
-                <w:webHidden/>
-              </w:rPr>
-            </w:r>
-            <w:r>
-              <w:rPr>
-                <w:noProof/>
-                <w:webHidden/>
-              </w:rPr>
-              <w:fldChar w:fldCharType="separate"/>
-            </w:r>
-            <w:r>
-              <w:rPr>
-                <w:noProof/>
-                <w:webHidden/>
-              </w:rPr>
-              <w:t>11</w:t>
+              <w:t>8</w:t>
             </w:r>
             <w:r>
               <w:rPr>
@@ -2692,7 +2433,7 @@
           <w:lang w:val="es-CO"/>
         </w:rPr>
       </w:pPr>
-      <w:bookmarkStart w:id="1" w:name="_Toc20757701"/>
+      <w:bookmarkStart w:id="1" w:name="_Toc20845873"/>
       <w:r>
         <w:rPr>
           <w:lang w:val="es-CO"/>
@@ -2752,8 +2493,14 @@
         <w:rPr>
           <w:lang w:val="es-CO"/>
         </w:rPr>
+        <w:t xml:space="preserve">Se presenta el marco legal vigente, propuesta de responsables de los respaldos de información, acuerdos de confidencialidad, propuesta de procedimientos que </w:t>
+      </w:r>
+      <w:r>
+        <w:rPr>
+          <w:lang w:val="es-CO"/>
+        </w:rPr>
         <w:lastRenderedPageBreak/>
-        <w:t xml:space="preserve">Se presenta el marco legal vigente, propuesta de responsables de los respaldos de información, acuerdos de confidencialidad, propuesta de procedimientos que deben ser validados por los responsables y actividades que deben ser controladas mediante bitácoras. </w:t>
+        <w:t xml:space="preserve">deben ser validados por los responsables y actividades que deben ser controladas mediante bitácoras. </w:t>
       </w:r>
     </w:p>
     <w:p>
@@ -2767,7 +2514,7 @@
           <w:lang w:val="es-CO"/>
         </w:rPr>
       </w:pPr>
-      <w:bookmarkStart w:id="2" w:name="_Toc20757702"/>
+      <w:bookmarkStart w:id="2" w:name="_Toc20845874"/>
       <w:r>
         <w:rPr>
           <w:lang w:val="es-CO"/>
@@ -2920,7 +2667,7 @@
           <w:lang w:val="es-CO"/>
         </w:rPr>
       </w:pPr>
-      <w:bookmarkStart w:id="3" w:name="_Toc20757703"/>
+      <w:bookmarkStart w:id="3" w:name="_Toc20845875"/>
       <w:r>
         <w:rPr>
           <w:lang w:val="es-CO"/>
@@ -3116,7 +2863,7 @@
           <w:lang w:val="es-CO"/>
         </w:rPr>
       </w:pPr>
-      <w:bookmarkStart w:id="4" w:name="_Toc20757704"/>
+      <w:bookmarkStart w:id="4" w:name="_Toc20845876"/>
       <w:r>
         <w:rPr>
           <w:lang w:val="es-CO"/>
@@ -3217,7 +2964,7 @@
           <w:lang w:val="es-CO"/>
         </w:rPr>
       </w:pPr>
-      <w:bookmarkStart w:id="5" w:name="_Toc20757705"/>
+      <w:bookmarkStart w:id="5" w:name="_Toc20845877"/>
       <w:r>
         <w:rPr>
           <w:lang w:val="es-CO"/>
@@ -3410,7 +3157,7 @@
           <w:lang w:val="es-CO"/>
         </w:rPr>
       </w:pPr>
-      <w:bookmarkStart w:id="6" w:name="_Toc20757706"/>
+      <w:bookmarkStart w:id="6" w:name="_Toc20845878"/>
       <w:r>
         <w:rPr>
           <w:lang w:val="es-CO"/>
@@ -3739,7 +3486,7 @@
                             <wpg:cNvGrpSpPr/>
                             <wpg:grpSpPr>
                               <a:xfrm>
-                                <a:off x="2" y="-343998"/>
+                                <a:off x="0" y="0"/>
                                 <a:ext cx="396952" cy="1386414"/>
                                 <a:chOff x="2" y="-343998"/>
                                 <a:chExt cx="396952" cy="1386414"/>
@@ -3868,7 +3615,7 @@
                 </mc:Choice>
                 <mc:Fallback>
                   <w:pict>
-                    <v:group id="Group 21541" o:spid="_x0000_s1029" style="width:27.2pt;height:82.1pt;mso-position-horizontal-relative:char;mso-position-vertical-relative:line" coordorigin=",-3439" coordsize="3969,13864" o:gfxdata="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">
+                    <v:group id="Group 21541" o:spid="_x0000_s1029" style="width:27.2pt;height:82.1pt;mso-position-horizontal-relative:char;mso-position-vertical-relative:line" coordorigin=",-3439" coordsize="3969,13864" o:gfxdata="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">
                       <v:rect id="Rectangle 1032" o:spid="_x0000_s1030" style="position:absolute;left:-5900;top:2461;width:13863;height:2064;rotation:-5898239fd;visibility:visible;mso-wrap-style:square;v-text-anchor:top" o:gfxdata="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" filled="f" stroked="f">
                         <v:textbox inset="0,0,0,0">
                           <w:txbxContent>
@@ -4283,10 +4030,7 @@
                                       <w:jc w:val="left"/>
                                     </w:pPr>
                                     <w:r>
-                                      <w:t xml:space="preserve">Jefe de </w:t>
-                                    </w:r>
-                                    <w:r>
-                                      <w:t>Rector</w:t>
+                                      <w:t>Jefe de Rector</w:t>
                                     </w:r>
                                   </w:p>
                                 </w:txbxContent>
@@ -4347,10 +4091,7 @@
                                 <w:jc w:val="left"/>
                               </w:pPr>
                               <w:r>
-                                <w:t xml:space="preserve">Jefe de </w:t>
-                              </w:r>
-                              <w:r>
-                                <w:t>Rector</w:t>
+                                <w:t>Jefe de Rector</w:t>
                               </w:r>
                             </w:p>
                           </w:txbxContent>
@@ -6487,7 +6228,7 @@
           <w:lang w:val="es-CO"/>
         </w:rPr>
       </w:pPr>
-      <w:bookmarkStart w:id="7" w:name="_Toc20757707"/>
+      <w:bookmarkStart w:id="7" w:name="_Toc20845879"/>
       <w:r>
         <w:rPr>
           <w:lang w:val="es-CO"/>
@@ -6751,7 +6492,7 @@
           <w:lang w:val="es-CO"/>
         </w:rPr>
       </w:pPr>
-      <w:bookmarkStart w:id="8" w:name="_Toc20757708"/>
+      <w:bookmarkStart w:id="8" w:name="_Toc20845880"/>
       <w:r>
         <w:rPr>
           <w:lang w:val="es-CO"/>
@@ -7577,7 +7318,7 @@
           <w:lang w:val="es-CO"/>
         </w:rPr>
       </w:pPr>
-      <w:bookmarkStart w:id="9" w:name="_Toc20757709"/>
+      <w:bookmarkStart w:id="9" w:name="_Toc20845881"/>
       <w:r>
         <w:rPr>
           <w:lang w:val="es-CO"/>
@@ -7590,25 +7331,6 @@
           <w:lang w:val="es-CO"/>
         </w:rPr>
         <w:t xml:space="preserve"> </w:t>
-      </w:r>
-    </w:p>
-    <w:p>
-      <w:pPr>
-        <w:numPr>
-          <w:ilvl w:val="0"/>
-          <w:numId w:val="3"/>
-        </w:numPr>
-        <w:spacing w:after="233"/>
-        <w:ind w:hanging="360"/>
-        <w:rPr>
-          <w:lang w:val="es-CO"/>
-        </w:rPr>
-      </w:pPr>
-      <w:r>
-        <w:rPr>
-          <w:lang w:val="es-CO"/>
-        </w:rPr>
-        <w:t xml:space="preserve">RESPALDOS DIARIOS INCREMENTAL. </w:t>
       </w:r>
     </w:p>
     <w:p>
@@ -7627,197 +7349,69 @@
         <w:rPr>
           <w:lang w:val="es-CO"/>
         </w:rPr>
-        <w:t xml:space="preserve">RESPALDOS FULL SEMANAL. </w:t>
+        <w:t xml:space="preserve">RESPALDOS FULL MENSUAL. </w:t>
       </w:r>
     </w:p>
     <w:p>
       <w:pPr>
-        <w:numPr>
-          <w:ilvl w:val="0"/>
-          <w:numId w:val="3"/>
-        </w:numPr>
-        <w:spacing w:after="234"/>
-        <w:ind w:hanging="360"/>
-        <w:rPr>
-          <w:lang w:val="es-CO"/>
-        </w:rPr>
-      </w:pPr>
-      <w:r>
-        <w:rPr>
-          <w:lang w:val="es-CO"/>
-        </w:rPr>
-        <w:lastRenderedPageBreak/>
-        <w:t xml:space="preserve">RESPALDOS FULL MENSUAL. </w:t>
+        <w:ind w:left="-5"/>
+        <w:rPr>
+          <w:lang w:val="es-CO"/>
+        </w:rPr>
+      </w:pPr>
+      <w:r>
+        <w:rPr>
+          <w:lang w:val="es-CO"/>
+        </w:rPr>
+        <w:t xml:space="preserve">Existen diferentes tipos de respaldos que se pueden complementar entre sí como: </w:t>
       </w:r>
     </w:p>
     <w:p>
       <w:pPr>
-        <w:numPr>
-          <w:ilvl w:val="0"/>
-          <w:numId w:val="3"/>
-        </w:numPr>
-        <w:spacing w:after="234"/>
-        <w:ind w:hanging="360"/>
-        <w:rPr>
-          <w:lang w:val="es-CO"/>
-        </w:rPr>
-      </w:pPr>
-      <w:r>
-        <w:rPr>
-          <w:lang w:val="es-CO"/>
-        </w:rPr>
-        <w:t xml:space="preserve">REPLICACIÓN DE DATOS DIARIOS. </w:t>
-      </w:r>
+        <w:spacing w:after="161" w:line="259" w:lineRule="auto"/>
+        <w:ind w:left="0" w:firstLine="0"/>
+        <w:jc w:val="left"/>
+        <w:rPr>
+          <w:lang w:val="es-CO"/>
+        </w:rPr>
+      </w:pPr>
     </w:p>
     <w:p>
       <w:pPr>
-        <w:numPr>
-          <w:ilvl w:val="0"/>
-          <w:numId w:val="3"/>
-        </w:numPr>
-        <w:spacing w:after="233"/>
-        <w:ind w:hanging="360"/>
-        <w:rPr>
-          <w:lang w:val="es-CO"/>
-        </w:rPr>
-      </w:pPr>
-      <w:r>
-        <w:rPr>
-          <w:lang w:val="es-CO"/>
-        </w:rPr>
-        <w:t xml:space="preserve">PROGRAMACIÓN Y ETIQUETADOS DE CINTAS. </w:t>
+        <w:pStyle w:val="Ttulo3"/>
+        <w:spacing w:after="159"/>
+        <w:ind w:left="-5"/>
+        <w:rPr>
+          <w:lang w:val="es-CO"/>
+        </w:rPr>
+      </w:pPr>
+      <w:bookmarkStart w:id="10" w:name="_Toc20845882"/>
+      <w:r>
+        <w:rPr>
+          <w:lang w:val="es-CO"/>
+        </w:rPr>
+        <w:t>Respaldos parciales</w:t>
+      </w:r>
+      <w:bookmarkEnd w:id="10"/>
+      <w:r>
+        <w:rPr>
+          <w:lang w:val="es-CO"/>
+        </w:rPr>
+        <w:t xml:space="preserve"> </w:t>
       </w:r>
     </w:p>
     <w:p>
       <w:pPr>
-        <w:numPr>
-          <w:ilvl w:val="0"/>
-          <w:numId w:val="3"/>
-        </w:numPr>
-        <w:spacing w:after="234"/>
-        <w:ind w:hanging="360"/>
-        <w:rPr>
-          <w:lang w:val="es-CO"/>
-        </w:rPr>
-      </w:pPr>
-      <w:r>
-        <w:rPr>
-          <w:lang w:val="es-CO"/>
-        </w:rPr>
-        <w:t xml:space="preserve">ETIQUETADO DE CINTAS. </w:t>
-      </w:r>
-    </w:p>
-    <w:p>
-      <w:pPr>
-        <w:numPr>
-          <w:ilvl w:val="0"/>
-          <w:numId w:val="3"/>
-        </w:numPr>
-        <w:spacing w:after="234"/>
-        <w:ind w:hanging="360"/>
-        <w:rPr>
-          <w:lang w:val="es-CO"/>
-        </w:rPr>
-      </w:pPr>
-      <w:r>
-        <w:rPr>
-          <w:lang w:val="es-CO"/>
-        </w:rPr>
-        <w:t xml:space="preserve">CICLO DE RETENCIÓN. </w:t>
-      </w:r>
-    </w:p>
-    <w:p>
-      <w:pPr>
-        <w:numPr>
-          <w:ilvl w:val="0"/>
-          <w:numId w:val="3"/>
-        </w:numPr>
-        <w:spacing w:after="233"/>
-        <w:ind w:hanging="360"/>
-        <w:rPr>
-          <w:lang w:val="es-CO"/>
-        </w:rPr>
-      </w:pPr>
-      <w:r>
-        <w:rPr>
-          <w:lang w:val="es-CO"/>
-        </w:rPr>
-        <w:t xml:space="preserve">MANTENIMIENTO DE UNIDADES DE RESPALDOS. </w:t>
-      </w:r>
-    </w:p>
-    <w:p>
-      <w:pPr>
-        <w:numPr>
-          <w:ilvl w:val="0"/>
-          <w:numId w:val="3"/>
-        </w:numPr>
-        <w:spacing w:after="234"/>
-        <w:ind w:hanging="360"/>
-        <w:rPr>
-          <w:lang w:val="es-CO"/>
-        </w:rPr>
-      </w:pPr>
-      <w:r>
-        <w:rPr>
-          <w:lang w:val="es-CO"/>
-        </w:rPr>
-        <w:t xml:space="preserve">VALIDACIÓN DE RESPALDO. </w:t>
-      </w:r>
-    </w:p>
-    <w:p>
-      <w:pPr>
-        <w:numPr>
-          <w:ilvl w:val="0"/>
-          <w:numId w:val="3"/>
-        </w:numPr>
-        <w:ind w:hanging="360"/>
-        <w:rPr>
-          <w:lang w:val="es-CO"/>
-        </w:rPr>
-      </w:pPr>
-      <w:r>
-        <w:rPr>
-          <w:lang w:val="es-CO"/>
-        </w:rPr>
-        <w:t xml:space="preserve">LISTA DE CONTACTOS. </w:t>
-      </w:r>
-    </w:p>
-    <w:p>
-      <w:pPr>
-        <w:numPr>
-          <w:ilvl w:val="0"/>
-          <w:numId w:val="3"/>
-        </w:numPr>
-        <w:spacing w:after="233"/>
-        <w:ind w:hanging="360"/>
-        <w:rPr>
-          <w:lang w:val="es-CO"/>
-        </w:rPr>
-      </w:pPr>
-      <w:r>
-        <w:rPr>
-          <w:lang w:val="es-CO"/>
-        </w:rPr>
-        <w:t xml:space="preserve">PROVEEDORES DE ALMACENAMIENTO EXTERNO. </w:t>
-      </w:r>
-    </w:p>
-    <w:p>
-      <w:pPr>
-        <w:numPr>
-          <w:ilvl w:val="0"/>
-          <w:numId w:val="3"/>
-        </w:numPr>
-        <w:spacing w:after="180"/>
-        <w:ind w:hanging="360"/>
-        <w:rPr>
-          <w:lang w:val="es-CO"/>
-        </w:rPr>
-      </w:pPr>
-      <w:r>
-        <w:rPr>
-          <w:lang w:val="es-CO"/>
-        </w:rPr>
-        <w:t xml:space="preserve">SOLUCIÓN DE RESPALDO SYMANTEC.  </w:t>
+        <w:ind w:left="-5"/>
+        <w:rPr>
+          <w:lang w:val="es-CO"/>
+        </w:rPr>
+      </w:pPr>
+      <w:r>
+        <w:rPr>
+          <w:lang w:val="es-CO"/>
+        </w:rPr>
+        <w:t xml:space="preserve">Se respalda solo una parte de la información (solamente una aplicación, una plataforma, los datos críticos o las bases nuevas, etc.) Como se ve, existen varios criterios para optar que parte respaldar. Las consideraciones realizadas para el respaldo global valen aquí solamente para las partes respaldadas. </w:t>
       </w:r>
     </w:p>
     <w:p>
@@ -7838,383 +7432,6 @@
     </w:p>
     <w:p>
       <w:pPr>
-        <w:ind w:left="-5"/>
-        <w:rPr>
-          <w:lang w:val="es-CO"/>
-        </w:rPr>
-      </w:pPr>
-      <w:r>
-        <w:rPr>
-          <w:lang w:val="es-CO"/>
-        </w:rPr>
-        <w:t xml:space="preserve">Existen diferentes tipos de respaldos que se pueden complementar entre sí como: </w:t>
-      </w:r>
-    </w:p>
-    <w:p>
-      <w:pPr>
-        <w:spacing w:after="161" w:line="259" w:lineRule="auto"/>
-        <w:ind w:left="-5"/>
-        <w:jc w:val="left"/>
-        <w:rPr>
-          <w:lang w:val="es-CO"/>
-        </w:rPr>
-      </w:pPr>
-      <w:r>
-        <w:rPr>
-          <w:b/>
-          <w:lang w:val="es-CO"/>
-        </w:rPr>
-        <w:t>Respaldos globales (full back-up)</w:t>
-      </w:r>
-      <w:r>
-        <w:rPr>
-          <w:lang w:val="es-CO"/>
-        </w:rPr>
-        <w:t xml:space="preserve">: </w:t>
-      </w:r>
-    </w:p>
-    <w:p>
-      <w:pPr>
-        <w:ind w:left="-5"/>
-        <w:rPr>
-          <w:lang w:val="es-CO"/>
-        </w:rPr>
-      </w:pPr>
-      <w:r>
-        <w:rPr>
-          <w:lang w:val="es-CO"/>
-        </w:rPr>
-        <w:t xml:space="preserve">Se realiza un respaldo total del disco, se respalda la totalidad de las bases de datos y la totalidad de las operaciones que se mantienen en línea (on-line). Si se realiza diariamente, ante cualquier problema solamente se debe recuperar el respaldo del día anterior. </w:t>
-      </w:r>
-    </w:p>
-    <w:p>
-      <w:pPr>
-        <w:spacing w:after="161" w:line="259" w:lineRule="auto"/>
-        <w:ind w:left="0" w:firstLine="0"/>
-        <w:jc w:val="left"/>
-        <w:rPr>
-          <w:lang w:val="es-CO"/>
-        </w:rPr>
-      </w:pPr>
-      <w:r>
-        <w:rPr>
-          <w:lang w:val="es-CO"/>
-        </w:rPr>
-        <w:t xml:space="preserve"> </w:t>
-      </w:r>
-    </w:p>
-    <w:p>
-      <w:pPr>
-        <w:pStyle w:val="Ttulo3"/>
-        <w:spacing w:after="159"/>
-        <w:ind w:left="-5"/>
-        <w:rPr>
-          <w:lang w:val="es-CO"/>
-        </w:rPr>
-      </w:pPr>
-      <w:bookmarkStart w:id="10" w:name="_Toc20757710"/>
-      <w:r>
-        <w:rPr>
-          <w:lang w:val="es-CO"/>
-        </w:rPr>
-        <w:t>Respaldos parciales</w:t>
-      </w:r>
-      <w:bookmarkEnd w:id="10"/>
-      <w:r>
-        <w:rPr>
-          <w:lang w:val="es-CO"/>
-        </w:rPr>
-        <w:t xml:space="preserve"> </w:t>
-      </w:r>
-    </w:p>
-    <w:p>
-      <w:pPr>
-        <w:ind w:left="-5"/>
-        <w:rPr>
-          <w:lang w:val="es-CO"/>
-        </w:rPr>
-      </w:pPr>
-      <w:r>
-        <w:rPr>
-          <w:lang w:val="es-CO"/>
-        </w:rPr>
-        <w:t xml:space="preserve">Se respalda solo una parte de la información (solamente una aplicación, una plataforma, los datos críticos o las bases nuevas, etc.) Como se ve, existen varios criterios para optar que parte respaldar. Las consideraciones realizadas para el respaldo global valen aquí solamente para las partes respaldadas. </w:t>
-      </w:r>
-    </w:p>
-    <w:p>
-      <w:pPr>
-        <w:spacing w:after="159" w:line="259" w:lineRule="auto"/>
-        <w:ind w:left="0" w:firstLine="0"/>
-        <w:jc w:val="left"/>
-        <w:rPr>
-          <w:lang w:val="es-CO"/>
-        </w:rPr>
-      </w:pPr>
-      <w:r>
-        <w:rPr>
-          <w:lang w:val="es-CO"/>
-        </w:rPr>
-        <w:t xml:space="preserve"> </w:t>
-      </w:r>
-    </w:p>
-    <w:p>
-      <w:pPr>
-        <w:pStyle w:val="Ttulo3"/>
-        <w:spacing w:after="161"/>
-        <w:ind w:left="-5"/>
-        <w:rPr>
-          <w:lang w:val="es-CO"/>
-        </w:rPr>
-      </w:pPr>
-      <w:bookmarkStart w:id="11" w:name="_Toc20757711"/>
-      <w:r>
-        <w:rPr>
-          <w:lang w:val="es-CO"/>
-        </w:rPr>
-        <w:lastRenderedPageBreak/>
-        <w:t>Respaldos incrementales</w:t>
-      </w:r>
-      <w:bookmarkEnd w:id="11"/>
-      <w:r>
-        <w:rPr>
-          <w:lang w:val="es-CO"/>
-        </w:rPr>
-        <w:t xml:space="preserve"> </w:t>
-      </w:r>
-    </w:p>
-    <w:p>
-      <w:pPr>
-        <w:ind w:left="-5"/>
-        <w:rPr>
-          <w:lang w:val="es-CO"/>
-        </w:rPr>
-      </w:pPr>
-      <w:r>
-        <w:rPr>
-          <w:lang w:val="es-CO"/>
-        </w:rPr>
-        <w:t xml:space="preserve">Se combina con respaldos globales o parciales. Se respalda solamente las modificaciones que han ocurrido desde el último respaldo. Para realizar una recuperación se debe adicionar al último respaldo global todos los respaldos incrementales sucesivos. Es un procedimiento de respaldo ágil y que ocupa poco espacio. El procedimiento de recuperación es complejo. </w:t>
-      </w:r>
-    </w:p>
-    <w:p>
-      <w:pPr>
-        <w:spacing w:after="159" w:line="259" w:lineRule="auto"/>
-        <w:ind w:left="0" w:firstLine="0"/>
-        <w:jc w:val="left"/>
-        <w:rPr>
-          <w:lang w:val="es-CO"/>
-        </w:rPr>
-      </w:pPr>
-      <w:r>
-        <w:rPr>
-          <w:b/>
-          <w:lang w:val="es-CO"/>
-        </w:rPr>
-        <w:t xml:space="preserve"> </w:t>
-      </w:r>
-    </w:p>
-    <w:p>
-      <w:pPr>
-        <w:pStyle w:val="Ttulo3"/>
-        <w:spacing w:after="161"/>
-        <w:ind w:left="-5"/>
-        <w:rPr>
-          <w:lang w:val="es-CO"/>
-        </w:rPr>
-      </w:pPr>
-      <w:bookmarkStart w:id="12" w:name="_Toc20757712"/>
-      <w:r>
-        <w:rPr>
-          <w:lang w:val="es-CO"/>
-        </w:rPr>
-        <w:t>Respaldos diferenciales</w:t>
-      </w:r>
-      <w:bookmarkEnd w:id="12"/>
-      <w:r>
-        <w:rPr>
-          <w:b w:val="0"/>
-          <w:lang w:val="es-CO"/>
-        </w:rPr>
-        <w:t xml:space="preserve"> </w:t>
-      </w:r>
-    </w:p>
-    <w:p>
-      <w:pPr>
-        <w:ind w:left="-5"/>
-        <w:rPr>
-          <w:lang w:val="es-CO"/>
-        </w:rPr>
-      </w:pPr>
-      <w:r>
-        <w:rPr>
-          <w:lang w:val="es-CO"/>
-        </w:rPr>
-        <w:t xml:space="preserve">Este respaldo de las mismas características que el respaldo incremental, se respalda las modificaciones que han ocurrido desde el último respaldo global o parcial. Para realizar una recuperación se debe adicionar al último respaldo global solamente el último respaldo diferencial. Es un procedimiento de respaldo relativamente ágil y que ocupa poco espacio, con una recuperación de solo dos etapas. </w:t>
-      </w:r>
-    </w:p>
-    <w:p>
-      <w:pPr>
-        <w:spacing w:after="161" w:line="259" w:lineRule="auto"/>
-        <w:ind w:left="0" w:firstLine="0"/>
-        <w:jc w:val="left"/>
-        <w:rPr>
-          <w:lang w:val="es-CO"/>
-        </w:rPr>
-      </w:pPr>
-      <w:r>
-        <w:rPr>
-          <w:lang w:val="es-CO"/>
-        </w:rPr>
-        <w:t xml:space="preserve"> </w:t>
-      </w:r>
-    </w:p>
-    <w:p>
-      <w:pPr>
-        <w:spacing w:after="0" w:line="259" w:lineRule="auto"/>
-        <w:ind w:left="0" w:firstLine="0"/>
-        <w:jc w:val="left"/>
-        <w:rPr>
-          <w:lang w:val="es-CO"/>
-        </w:rPr>
-      </w:pPr>
-      <w:r>
-        <w:rPr>
-          <w:lang w:val="es-CO"/>
-        </w:rPr>
-        <w:t xml:space="preserve"> </w:t>
-      </w:r>
-    </w:p>
-    <w:p>
-      <w:pPr>
-        <w:pStyle w:val="Ttulo3"/>
-        <w:spacing w:after="159"/>
-        <w:ind w:left="-5"/>
-        <w:rPr>
-          <w:lang w:val="es-CO"/>
-        </w:rPr>
-      </w:pPr>
-      <w:bookmarkStart w:id="13" w:name="_Toc20757713"/>
-      <w:r>
-        <w:rPr>
-          <w:lang w:val="es-CO"/>
-        </w:rPr>
-        <w:t>Respaldos simultáneos</w:t>
-      </w:r>
-      <w:bookmarkEnd w:id="13"/>
-      <w:r>
-        <w:rPr>
-          <w:lang w:val="es-CO"/>
-        </w:rPr>
-        <w:t xml:space="preserve"> </w:t>
-      </w:r>
-    </w:p>
-    <w:p>
-      <w:pPr>
-        <w:ind w:left="-5"/>
-        <w:rPr>
-          <w:lang w:val="es-CO"/>
-        </w:rPr>
-      </w:pPr>
-      <w:r>
-        <w:rPr>
-          <w:lang w:val="es-CO"/>
-        </w:rPr>
-        <w:t xml:space="preserve">Se realiza una copia exactamente igual al mismo tiempo de todos los datos procesados, por </w:t>
-      </w:r>
-      <w:r>
-        <w:rPr>
-          <w:lang w:val="es-CO"/>
-        </w:rPr>
-        <w:t>ejemplo,</w:t>
-      </w:r>
-      <w:r>
-        <w:rPr>
-          <w:lang w:val="es-CO"/>
-        </w:rPr>
-        <w:t xml:space="preserve"> cuando el sistema de discos espejados es utilizado. Recuperar la Información o datos es simplemente direccionarse a otra unidad de disco. </w:t>
-      </w:r>
-    </w:p>
-    <w:p>
-      <w:pPr>
-        <w:spacing w:after="159" w:line="259" w:lineRule="auto"/>
-        <w:ind w:left="0" w:firstLine="0"/>
-        <w:jc w:val="left"/>
-        <w:rPr>
-          <w:lang w:val="es-CO"/>
-        </w:rPr>
-      </w:pPr>
-      <w:r>
-        <w:rPr>
-          <w:lang w:val="es-CO"/>
-        </w:rPr>
-        <w:t xml:space="preserve"> </w:t>
-      </w:r>
-    </w:p>
-    <w:p>
-      <w:pPr>
-        <w:ind w:left="-5"/>
-        <w:rPr>
-          <w:lang w:val="es-CO"/>
-        </w:rPr>
-      </w:pPr>
-      <w:r>
-        <w:rPr>
-          <w:lang w:val="es-CO"/>
-        </w:rPr>
-        <w:t xml:space="preserve">El respaldo global es el más seguro ya que se tiene la totalidad de los datos, pero también es el que insume mayor cantidad de tiempo y capacidad del soporte magnético. El respaldo incremental es el más rápido, pero tiene una cantidad de información limitada a un periodo de tiempo. Para recuperar un sistema determinado o el disco completo, se debe partir del último respaldo parcial o completo y cargar en secuencia cada uno de los respaldos incrementales. En general, se suele hacer un respaldo completo una vez por semana y para cada día de la semana se hace el incremental. </w:t>
-      </w:r>
-    </w:p>
-    <w:p>
-      <w:pPr>
-        <w:spacing w:after="159" w:line="259" w:lineRule="auto"/>
-        <w:ind w:left="0" w:firstLine="0"/>
-        <w:jc w:val="left"/>
-        <w:rPr>
-          <w:lang w:val="es-CO"/>
-        </w:rPr>
-      </w:pPr>
-      <w:r>
-        <w:rPr>
-          <w:lang w:val="es-CO"/>
-        </w:rPr>
-        <w:t xml:space="preserve"> </w:t>
-      </w:r>
-    </w:p>
-    <w:p>
-      <w:pPr>
-        <w:ind w:left="-5"/>
-        <w:rPr>
-          <w:lang w:val="es-CO"/>
-        </w:rPr>
-      </w:pPr>
-      <w:r>
-        <w:rPr>
-          <w:lang w:val="es-CO"/>
-        </w:rPr>
-        <w:t xml:space="preserve">Respecto al parcial, insume menos tiempo que el global (y puede llevar a menos tiempo que el incremental), pero se está limitado a cierto tipo de información. Se suele hacer respaldos globales con menor frecuencia que los parciales. Por ejemplo, una vez por </w:t>
-      </w:r>
-      <w:r>
-        <w:rPr>
-          <w:lang w:val="es-CO"/>
-        </w:rPr>
-        <w:lastRenderedPageBreak/>
-        <w:t xml:space="preserve">semana se puede hacer respaldo parcial por aplicación (combinado con los incrementales o diferenciales, en forma diaria) y una vez por mes se hace un respaldo completo del, o los, discos. Por último, el respaldo simultáneo es el más rápido y tiene la totalidad de la información actualizada, sin </w:t>
-      </w:r>
-      <w:r>
-        <w:rPr>
-          <w:lang w:val="es-CO"/>
-        </w:rPr>
-        <w:t>embargo,</w:t>
-      </w:r>
-      <w:r>
-        <w:rPr>
-          <w:lang w:val="es-CO"/>
-        </w:rPr>
-        <w:t xml:space="preserve"> interfiere con el procesamiento de los datos y los datos se encuentran en el mismo lugar físico que los datos siguen. Generalmente los diferentes tipos de respaldo son utilizados en forma complementaria. Para definir el tipo o tipos de respaldo a utilizar se deben tener en cuenta la criticidad de los datos, capacidad de almacenamiento, tiempo disponible para realizarlos y tiempo necesario para recuperarlos. </w:t>
-      </w:r>
-    </w:p>
-    <w:p>
-      <w:pPr>
         <w:spacing w:after="57" w:line="259" w:lineRule="auto"/>
         <w:ind w:left="0" w:firstLine="0"/>
         <w:jc w:val="left"/>
@@ -8222,13 +7439,6 @@
           <w:lang w:val="es-CO"/>
         </w:rPr>
       </w:pPr>
-      <w:r>
-        <w:rPr>
-          <w:b/>
-          <w:lang w:val="es-CO"/>
-        </w:rPr>
-        <w:t xml:space="preserve"> </w:t>
-      </w:r>
     </w:p>
     <w:p>
       <w:pPr>
@@ -8241,7 +7451,7 @@
           <w:lang w:val="es-CO"/>
         </w:rPr>
       </w:pPr>
-      <w:bookmarkStart w:id="14" w:name="_Toc20757714"/>
+      <w:bookmarkStart w:id="11" w:name="_Toc20845883"/>
       <w:r>
         <w:rPr>
           <w:lang w:val="es-CO"/>
@@ -8255,7 +7465,7 @@
         <w:tab/>
         <w:t>Cuando realizarlo</w:t>
       </w:r>
-      <w:bookmarkEnd w:id="14"/>
+      <w:bookmarkEnd w:id="11"/>
       <w:r>
         <w:rPr>
           <w:lang w:val="es-CO"/>
@@ -8270,12 +7480,6 @@
           <w:lang w:val="es-CO"/>
         </w:rPr>
       </w:pPr>
-      <w:r>
-        <w:rPr>
-          <w:lang w:val="es-CO"/>
-        </w:rPr>
-        <w:t xml:space="preserve">Para determinar cuándo se realiza el respaldo debemos conocer los tiempos incurridos en desarrollar la tarea y las ventanas de tiempo disponibles en producción (tiempo disponible para realizar tareas que no afecte a los procesos habituales de procesamiento de datos). Los tiempos incurridos en desarrollar la tarea varían dependiendo del soporte utilizado (a mayor velocidad de transferencia menor tiempo incurrido), el tipo de respaldo utilizado (el full back-up es el que lleva mayor cantidad de tiempo) y la cantidad de datos respaldar (a mayor cantidad mayor tiempo de respaldo). </w:t>
-      </w:r>
     </w:p>
     <w:p>
       <w:pPr>
@@ -8288,23 +7492,16 @@
         <w:rPr>
           <w:lang w:val="es-CO"/>
         </w:rPr>
-        <w:t xml:space="preserve">Generalmente, en las empresas, las ventanas de tiempo disponibles durante las semanas son chicas, por lo que se combina los tipos de respaldo dependiendo del día de la semana. Así, el fin de semana se realiza un respaldo global y durante la semana se realizan respaldos incrementales. Además, los backup se realiza de acuerdo al Programación de Respaldo de Información </w:t>
+        <w:t>Como se especificó se realizarán respaldos full mensual ósea respaldos una vez al mes del sistema, además de que estos serán parciales, solamente de los datos críticos y actualizados hasta ese momento para poder regresar a una versión anterior en caso de que se genere un error ya sea en el nuevo respaldo o a lo largo del mes (este último siendo más fácil su recuperación al hacerse un respaldo full mensual).</w:t>
       </w:r>
     </w:p>
     <w:p>
       <w:pPr>
-        <w:spacing w:after="230"/>
         <w:ind w:left="-5"/>
         <w:rPr>
           <w:lang w:val="es-CO"/>
         </w:rPr>
       </w:pPr>
-      <w:r>
-        <w:rPr>
-          <w:lang w:val="es-CO"/>
-        </w:rPr>
-        <w:t xml:space="preserve">Existen momentos en los cuales es necesario realizar respaldos extraordinarios, como una nueva instalación de una aplicación, o migración de bases de datos o traslado del equipamiento. En esta circunstancia deben realizarse un respaldo global, para estar totalmente cubierto. </w:t>
-      </w:r>
     </w:p>
     <w:p>
       <w:pPr>
@@ -8317,7 +7514,7 @@
           <w:lang w:val="es-CO"/>
         </w:rPr>
       </w:pPr>
-      <w:bookmarkStart w:id="15" w:name="_Toc20757715"/>
+      <w:bookmarkStart w:id="12" w:name="_Toc20845884"/>
       <w:r>
         <w:rPr>
           <w:lang w:val="es-CO"/>
@@ -8344,7 +7541,7 @@
         </w:rPr>
         <w:t>Donde guardarlos – distancia y accesibilidad</w:t>
       </w:r>
-      <w:bookmarkEnd w:id="15"/>
+      <w:bookmarkEnd w:id="12"/>
       <w:r>
         <w:rPr>
           <w:lang w:val="es-CO"/>
@@ -8431,7 +7628,7 @@
           <w:lang w:val="es-CO"/>
         </w:rPr>
       </w:pPr>
-      <w:bookmarkStart w:id="16" w:name="_Toc20757716"/>
+      <w:bookmarkStart w:id="13" w:name="_Toc20845885"/>
       <w:r>
         <w:rPr>
           <w:lang w:val="es-CO"/>
@@ -8458,7 +7655,7 @@
         </w:rPr>
         <w:t>Verificación de respaldo</w:t>
       </w:r>
-      <w:bookmarkEnd w:id="16"/>
+      <w:bookmarkEnd w:id="13"/>
       <w:r>
         <w:rPr>
           <w:lang w:val="es-CO"/>
@@ -8554,7 +7751,7 @@
           <w:lang w:val="es-CO"/>
         </w:rPr>
       </w:pPr>
-      <w:bookmarkStart w:id="17" w:name="_Toc20757717"/>
+      <w:bookmarkStart w:id="14" w:name="_Toc20845886"/>
       <w:r>
         <w:rPr>
           <w:lang w:val="es-CO"/>
@@ -8581,7 +7778,7 @@
         </w:rPr>
         <w:t>Registro</w:t>
       </w:r>
-      <w:bookmarkEnd w:id="17"/>
+      <w:bookmarkEnd w:id="14"/>
       <w:r>
         <w:rPr>
           <w:lang w:val="es-CO"/>
@@ -9808,7 +9005,23 @@
           <w:b/>
           <w:lang w:val="es-CO"/>
         </w:rPr>
-        <w:t>(pendiente)</w:t>
+        <w:t>(pendiente</w:t>
+      </w:r>
+      <w:r>
+        <w:rPr>
+          <w:rFonts w:ascii="Segoe UI" w:eastAsia="Segoe UI" w:hAnsi="Segoe UI" w:cs="Segoe UI"/>
+          <w:b/>
+          <w:lang w:val="es-CO"/>
+        </w:rPr>
+        <w:t xml:space="preserve"> desarrollo durante el primer respaldo</w:t>
+      </w:r>
+      <w:r>
+        <w:rPr>
+          <w:rFonts w:ascii="Segoe UI" w:eastAsia="Segoe UI" w:hAnsi="Segoe UI" w:cs="Segoe UI"/>
+          <w:b/>
+          <w:lang w:val="es-CO"/>
+        </w:rPr>
+        <w:t>)</w:t>
       </w:r>
     </w:p>
     <w:p>
@@ -11549,7 +10762,7 @@
               <w:sz w:val="20"/>
               <w:lang w:val="es-CO"/>
             </w:rPr>
-            <w:t>14</w:t>
+            <w:t>11</w:t>
           </w:r>
           <w:r>
             <w:rPr>
@@ -12643,7 +11856,7 @@
               <w:noProof/>
               <w:sz w:val="20"/>
             </w:rPr>
-            <w:t>10</w:t>
+            <w:t>6</w:t>
           </w:r>
           <w:r>
             <w:rPr>
@@ -12666,7 +11879,7 @@
                 <w:noProof/>
                 <w:sz w:val="20"/>
               </w:rPr>
-              <w:t>14</w:t>
+              <w:t>11</w:t>
             </w:r>
           </w:fldSimple>
           <w:r>
@@ -13212,7 +12425,7 @@
               <w:noProof/>
               <w:sz w:val="20"/>
             </w:rPr>
-            <w:t>9</w:t>
+            <w:t>7</w:t>
           </w:r>
           <w:r>
             <w:rPr>
@@ -13235,7 +12448,7 @@
                 <w:noProof/>
                 <w:sz w:val="20"/>
               </w:rPr>
-              <w:t>14</w:t>
+              <w:t>11</w:t>
             </w:r>
           </w:fldSimple>
           <w:r>
@@ -14830,7 +14043,7 @@
               <w:noProof/>
               <w:sz w:val="20"/>
             </w:rPr>
-            <w:t>13</w:t>
+            <w:t>9</w:t>
           </w:r>
           <w:r>
             <w:rPr>
@@ -15378,7 +14591,7 @@
               <w:noProof/>
               <w:sz w:val="20"/>
             </w:rPr>
-            <w:t>11</w:t>
+            <w:t>8</w:t>
           </w:r>
           <w:r>
             <w:rPr>
@@ -17225,7 +16438,7 @@
 </file>
 
 <file path=customXml/itemProps1.xml><?xml version="1.0" encoding="utf-8"?>
-<ds:datastoreItem xmlns:ds="http://schemas.openxmlformats.org/officeDocument/2006/customXml" ds:itemID="{B3D37982-8F0E-4D32-B190-C34F37D86398}">
+<ds:datastoreItem xmlns:ds="http://schemas.openxmlformats.org/officeDocument/2006/customXml" ds:itemID="{9C47ED98-8780-425B-8656-82812121139A}">
   <ds:schemaRefs>
     <ds:schemaRef ds:uri="http://schemas.openxmlformats.org/officeDocument/2006/bibliography"/>
   </ds:schemaRefs>

</xml_diff>

<commit_message>
Se gregan las carpetas de pruebas, respaldo,  manuales, plan de instalacion
</commit_message>
<xml_diff>
--- a/IV trimestre/Plan instalacion, respaldo, PMC/Plan de respaldo/plan_respaldo_ois-osme.docx
+++ b/IV trimestre/Plan instalacion, respaldo, PMC/Plan de respaldo/plan_respaldo_ois-osme.docx
@@ -1,6 +1,6 @@
 
 <file path=word/document.xml><?xml version="1.0" encoding="utf-8"?>
-<w:document xmlns:wpc="http://schemas.microsoft.com/office/word/2010/wordprocessingCanvas" xmlns:cx="http://schemas.microsoft.com/office/drawing/2014/chartex" xmlns:cx1="http://schemas.microsoft.com/office/drawing/2015/9/8/chartex" xmlns:mc="http://schemas.openxmlformats.org/markup-compatibility/2006" xmlns:o="urn:schemas-microsoft-com:office:office" xmlns:r="http://schemas.openxmlformats.org/officeDocument/2006/relationships" xmlns:m="http://schemas.openxmlformats.org/officeDocument/2006/math" xmlns:v="urn:schemas-microsoft-com:vml" xmlns:wp14="http://schemas.microsoft.com/office/word/2010/wordprocessingDrawing" xmlns:wp="http://schemas.openxmlformats.org/drawingml/2006/wordprocessingDrawing" xmlns:w10="urn:schemas-microsoft-com:office:word" xmlns:w="http://schemas.openxmlformats.org/wordprocessingml/2006/main" xmlns:w14="http://schemas.microsoft.com/office/word/2010/wordml" xmlns:w15="http://schemas.microsoft.com/office/word/2012/wordml" xmlns:w16se="http://schemas.microsoft.com/office/word/2015/wordml/symex" xmlns:wpg="http://schemas.microsoft.com/office/word/2010/wordprocessingGroup" xmlns:wpi="http://schemas.microsoft.com/office/word/2010/wordprocessingInk" xmlns:wne="http://schemas.microsoft.com/office/word/2006/wordml" xmlns:wps="http://schemas.microsoft.com/office/word/2010/wordprocessingShape" mc:Ignorable="w14 w15 w16se wp14">
+<w:document xmlns:wpc="http://schemas.microsoft.com/office/word/2010/wordprocessingCanvas" xmlns:cx="http://schemas.microsoft.com/office/drawing/2014/chartex" xmlns:mc="http://schemas.openxmlformats.org/markup-compatibility/2006" xmlns:o="urn:schemas-microsoft-com:office:office" xmlns:r="http://schemas.openxmlformats.org/officeDocument/2006/relationships" xmlns:m="http://schemas.openxmlformats.org/officeDocument/2006/math" xmlns:v="urn:schemas-microsoft-com:vml" xmlns:wp14="http://schemas.microsoft.com/office/word/2010/wordprocessingDrawing" xmlns:wp="http://schemas.openxmlformats.org/drawingml/2006/wordprocessingDrawing" xmlns:w10="urn:schemas-microsoft-com:office:word" xmlns:w="http://schemas.openxmlformats.org/wordprocessingml/2006/main" xmlns:w14="http://schemas.microsoft.com/office/word/2010/wordml" xmlns:w15="http://schemas.microsoft.com/office/word/2012/wordml" xmlns:w16se="http://schemas.microsoft.com/office/word/2015/wordml/symex" xmlns:wpg="http://schemas.microsoft.com/office/word/2010/wordprocessingGroup" xmlns:wpi="http://schemas.microsoft.com/office/word/2010/wordprocessingInk" xmlns:wne="http://schemas.microsoft.com/office/word/2006/wordml" xmlns:wps="http://schemas.microsoft.com/office/word/2010/wordprocessingShape" mc:Ignorable="w14 w15 w16se wp14">
   <w:body>
     <w:p>
       <w:pPr>
@@ -1051,15 +1051,7 @@
             <w:rPr>
               <w:lang w:val="es-ES"/>
             </w:rPr>
-            <w:t>Conte</w:t>
-          </w:r>
-          <w:bookmarkStart w:id="0" w:name="_GoBack"/>
-          <w:bookmarkEnd w:id="0"/>
-          <w:r>
-            <w:rPr>
-              <w:lang w:val="es-ES"/>
-            </w:rPr>
-            <w:t>nido</w:t>
+            <w:t>Contenido</w:t>
           </w:r>
         </w:p>
         <w:p>
@@ -2433,7 +2425,7 @@
           <w:lang w:val="es-CO"/>
         </w:rPr>
       </w:pPr>
-      <w:bookmarkStart w:id="1" w:name="_Toc20845873"/>
+      <w:bookmarkStart w:id="0" w:name="_Toc20845873"/>
       <w:r>
         <w:rPr>
           <w:lang w:val="es-CO"/>
@@ -2460,7 +2452,7 @@
         </w:rPr>
         <w:t>INTRODUCCIÓN</w:t>
       </w:r>
-      <w:bookmarkEnd w:id="1"/>
+      <w:bookmarkEnd w:id="0"/>
       <w:r>
         <w:rPr>
           <w:lang w:val="es-CO"/>
@@ -2514,7 +2506,7 @@
           <w:lang w:val="es-CO"/>
         </w:rPr>
       </w:pPr>
-      <w:bookmarkStart w:id="2" w:name="_Toc20845874"/>
+      <w:bookmarkStart w:id="1" w:name="_Toc20845874"/>
       <w:r>
         <w:rPr>
           <w:lang w:val="es-CO"/>
@@ -2541,7 +2533,7 @@
         </w:rPr>
         <w:t>NORMATIVA LEGAL</w:t>
       </w:r>
-      <w:bookmarkEnd w:id="2"/>
+      <w:bookmarkEnd w:id="1"/>
       <w:r>
         <w:rPr>
           <w:lang w:val="es-CO"/>
@@ -2667,7 +2659,7 @@
           <w:lang w:val="es-CO"/>
         </w:rPr>
       </w:pPr>
-      <w:bookmarkStart w:id="3" w:name="_Toc20845875"/>
+      <w:bookmarkStart w:id="2" w:name="_Toc20845875"/>
       <w:r>
         <w:rPr>
           <w:lang w:val="es-CO"/>
@@ -2681,7 +2673,7 @@
         <w:tab/>
         <w:t>DECLARACIÓN DE CONFIDENCIALIDAD</w:t>
       </w:r>
-      <w:bookmarkEnd w:id="3"/>
+      <w:bookmarkEnd w:id="2"/>
       <w:r>
         <w:rPr>
           <w:lang w:val="es-CO"/>
@@ -2863,7 +2855,7 @@
           <w:lang w:val="es-CO"/>
         </w:rPr>
       </w:pPr>
-      <w:bookmarkStart w:id="4" w:name="_Toc20845876"/>
+      <w:bookmarkStart w:id="3" w:name="_Toc20845876"/>
       <w:r>
         <w:rPr>
           <w:lang w:val="es-CO"/>
@@ -2878,7 +2870,7 @@
         <w:tab/>
         <w:t>CUMPLIMIENTO</w:t>
       </w:r>
-      <w:bookmarkEnd w:id="4"/>
+      <w:bookmarkEnd w:id="3"/>
       <w:r>
         <w:rPr>
           <w:lang w:val="es-CO"/>
@@ -2964,7 +2956,7 @@
           <w:lang w:val="es-CO"/>
         </w:rPr>
       </w:pPr>
-      <w:bookmarkStart w:id="5" w:name="_Toc20845877"/>
+      <w:bookmarkStart w:id="4" w:name="_Toc20845877"/>
       <w:r>
         <w:rPr>
           <w:lang w:val="es-CO"/>
@@ -2978,7 +2970,7 @@
         <w:tab/>
         <w:t>DESCRIPCIÓN DEL PLAN</w:t>
       </w:r>
-      <w:bookmarkEnd w:id="5"/>
+      <w:bookmarkEnd w:id="4"/>
       <w:r>
         <w:rPr>
           <w:lang w:val="es-CO"/>
@@ -3157,7 +3149,7 @@
           <w:lang w:val="es-CO"/>
         </w:rPr>
       </w:pPr>
-      <w:bookmarkStart w:id="6" w:name="_Toc20845878"/>
+      <w:bookmarkStart w:id="5" w:name="_Toc20845878"/>
       <w:r>
         <w:rPr>
           <w:lang w:val="es-CO"/>
@@ -3172,7 +3164,7 @@
         <w:tab/>
         <w:t>RESPONSABILIDADES</w:t>
       </w:r>
-      <w:bookmarkEnd w:id="6"/>
+      <w:bookmarkEnd w:id="5"/>
       <w:r>
         <w:rPr>
           <w:lang w:val="es-CO"/>
@@ -3298,7 +3290,7 @@
               <w:rPr>
                 <w:noProof/>
                 <w:sz w:val="22"/>
-                <w:lang w:val="es-CO" w:eastAsia="es-CO"/>
+                <w:lang w:val="es-ES" w:eastAsia="es-ES"/>
               </w:rPr>
               <mc:AlternateContent>
                 <mc:Choice Requires="wpg">
@@ -3470,7 +3462,7 @@
               <w:rPr>
                 <w:noProof/>
                 <w:sz w:val="22"/>
-                <w:lang w:val="es-CO" w:eastAsia="es-CO"/>
+                <w:lang w:val="es-ES" w:eastAsia="es-ES"/>
               </w:rPr>
               <mc:AlternateContent>
                 <mc:Choice Requires="wpg">
@@ -3711,7 +3703,7 @@
               <w:rPr>
                 <w:noProof/>
                 <w:sz w:val="22"/>
-                <w:lang w:val="es-CO" w:eastAsia="es-CO"/>
+                <w:lang w:val="es-ES" w:eastAsia="es-ES"/>
               </w:rPr>
               <mc:AlternateContent>
                 <mc:Choice Requires="wpg">
@@ -3984,7 +3976,7 @@
               <w:rPr>
                 <w:noProof/>
                 <w:sz w:val="22"/>
-                <w:lang w:val="es-CO" w:eastAsia="es-CO"/>
+                <w:lang w:val="es-ES" w:eastAsia="es-ES"/>
               </w:rPr>
               <mc:AlternateContent>
                 <mc:Choice Requires="wpg">
@@ -4030,7 +4022,7 @@
                                       <w:jc w:val="left"/>
                                     </w:pPr>
                                     <w:r>
-                                      <w:t>Jefe de Rector</w:t>
+                                      <w:t>Rector</w:t>
                                     </w:r>
                                   </w:p>
                                 </w:txbxContent>
@@ -4091,7 +4083,7 @@
                                 <w:jc w:val="left"/>
                               </w:pPr>
                               <w:r>
-                                <w:t>Jefe de Rector</w:t>
+                                <w:t>Rector</w:t>
                               </w:r>
                             </w:p>
                           </w:txbxContent>
@@ -4144,7 +4136,7 @@
               <w:rPr>
                 <w:noProof/>
                 <w:sz w:val="22"/>
-                <w:lang w:val="es-CO" w:eastAsia="es-CO"/>
+                <w:lang w:val="es-ES" w:eastAsia="es-ES"/>
               </w:rPr>
               <mc:AlternateContent>
                 <mc:Choice Requires="wpg">
@@ -4502,6 +4494,8 @@
             </w:r>
           </w:p>
         </w:tc>
+        <w:bookmarkStart w:id="6" w:name="_GoBack"/>
+        <w:bookmarkEnd w:id="6"/>
       </w:tr>
       <w:tr>
         <w:trPr>
@@ -8780,12 +8774,14 @@
         <w:ind w:left="0" w:firstLine="0"/>
         <w:jc w:val="left"/>
         <w:rPr>
+          <w:b/>
           <w:lang w:val="es-CO"/>
         </w:rPr>
       </w:pPr>
       <w:r>
         <w:rPr>
           <w:rFonts w:ascii="Segoe UI" w:eastAsia="Segoe UI" w:hAnsi="Segoe UI" w:cs="Segoe UI"/>
+          <w:b/>
           <w:sz w:val="18"/>
           <w:lang w:val="es-CO"/>
         </w:rPr>
@@ -8794,6 +8790,7 @@
       <w:r>
         <w:rPr>
           <w:rFonts w:ascii="Segoe UI" w:eastAsia="Segoe UI" w:hAnsi="Segoe UI" w:cs="Segoe UI"/>
+          <w:b/>
           <w:sz w:val="18"/>
           <w:lang w:val="es-CO"/>
         </w:rPr>
@@ -9054,7 +9051,7 @@
       <w:r>
         <w:rPr>
           <w:noProof/>
-          <w:lang w:val="es-CO" w:eastAsia="es-CO"/>
+          <w:lang w:val="es-ES" w:eastAsia="es-ES"/>
         </w:rPr>
         <w:drawing>
           <wp:inline distT="0" distB="0" distL="0" distR="0">
@@ -9190,7 +9187,7 @@
 </file>
 
 <file path=word/endnotes.xml><?xml version="1.0" encoding="utf-8"?>
-<w:endnotes xmlns:wpc="http://schemas.microsoft.com/office/word/2010/wordprocessingCanvas" xmlns:cx="http://schemas.microsoft.com/office/drawing/2014/chartex" xmlns:cx1="http://schemas.microsoft.com/office/drawing/2015/9/8/chartex" xmlns:mc="http://schemas.openxmlformats.org/markup-compatibility/2006" xmlns:o="urn:schemas-microsoft-com:office:office" xmlns:r="http://schemas.openxmlformats.org/officeDocument/2006/relationships" xmlns:m="http://schemas.openxmlformats.org/officeDocument/2006/math" xmlns:v="urn:schemas-microsoft-com:vml" xmlns:wp14="http://schemas.microsoft.com/office/word/2010/wordprocessingDrawing" xmlns:wp="http://schemas.openxmlformats.org/drawingml/2006/wordprocessingDrawing" xmlns:w10="urn:schemas-microsoft-com:office:word" xmlns:w="http://schemas.openxmlformats.org/wordprocessingml/2006/main" xmlns:w14="http://schemas.microsoft.com/office/word/2010/wordml" xmlns:w15="http://schemas.microsoft.com/office/word/2012/wordml" xmlns:w16se="http://schemas.microsoft.com/office/word/2015/wordml/symex" xmlns:wpg="http://schemas.microsoft.com/office/word/2010/wordprocessingGroup" xmlns:wpi="http://schemas.microsoft.com/office/word/2010/wordprocessingInk" xmlns:wne="http://schemas.microsoft.com/office/word/2006/wordml" xmlns:wps="http://schemas.microsoft.com/office/word/2010/wordprocessingShape" mc:Ignorable="w14 w15 w16se wp14">
+<w:endnotes xmlns:wpc="http://schemas.microsoft.com/office/word/2010/wordprocessingCanvas" xmlns:cx="http://schemas.microsoft.com/office/drawing/2014/chartex" xmlns:mc="http://schemas.openxmlformats.org/markup-compatibility/2006" xmlns:o="urn:schemas-microsoft-com:office:office" xmlns:r="http://schemas.openxmlformats.org/officeDocument/2006/relationships" xmlns:m="http://schemas.openxmlformats.org/officeDocument/2006/math" xmlns:v="urn:schemas-microsoft-com:vml" xmlns:wp14="http://schemas.microsoft.com/office/word/2010/wordprocessingDrawing" xmlns:wp="http://schemas.openxmlformats.org/drawingml/2006/wordprocessingDrawing" xmlns:w10="urn:schemas-microsoft-com:office:word" xmlns:w="http://schemas.openxmlformats.org/wordprocessingml/2006/main" xmlns:w14="http://schemas.microsoft.com/office/word/2010/wordml" xmlns:w15="http://schemas.microsoft.com/office/word/2012/wordml" xmlns:w16se="http://schemas.microsoft.com/office/word/2015/wordml/symex" xmlns:wpg="http://schemas.microsoft.com/office/word/2010/wordprocessingGroup" xmlns:wpi="http://schemas.microsoft.com/office/word/2010/wordprocessingInk" xmlns:wne="http://schemas.microsoft.com/office/word/2006/wordml" xmlns:wps="http://schemas.microsoft.com/office/word/2010/wordprocessingShape" mc:Ignorable="w14 w15 w16se wp14">
   <w:endnote w:type="separator" w:id="-1">
     <w:p>
       <w:pPr>
@@ -9215,7 +9212,7 @@
 </file>
 
 <file path=word/footnotes.xml><?xml version="1.0" encoding="utf-8"?>
-<w:footnotes xmlns:wpc="http://schemas.microsoft.com/office/word/2010/wordprocessingCanvas" xmlns:cx="http://schemas.microsoft.com/office/drawing/2014/chartex" xmlns:cx1="http://schemas.microsoft.com/office/drawing/2015/9/8/chartex" xmlns:mc="http://schemas.openxmlformats.org/markup-compatibility/2006" xmlns:o="urn:schemas-microsoft-com:office:office" xmlns:r="http://schemas.openxmlformats.org/officeDocument/2006/relationships" xmlns:m="http://schemas.openxmlformats.org/officeDocument/2006/math" xmlns:v="urn:schemas-microsoft-com:vml" xmlns:wp14="http://schemas.microsoft.com/office/word/2010/wordprocessingDrawing" xmlns:wp="http://schemas.openxmlformats.org/drawingml/2006/wordprocessingDrawing" xmlns:w10="urn:schemas-microsoft-com:office:word" xmlns:w="http://schemas.openxmlformats.org/wordprocessingml/2006/main" xmlns:w14="http://schemas.microsoft.com/office/word/2010/wordml" xmlns:w15="http://schemas.microsoft.com/office/word/2012/wordml" xmlns:w16se="http://schemas.microsoft.com/office/word/2015/wordml/symex" xmlns:wpg="http://schemas.microsoft.com/office/word/2010/wordprocessingGroup" xmlns:wpi="http://schemas.microsoft.com/office/word/2010/wordprocessingInk" xmlns:wne="http://schemas.microsoft.com/office/word/2006/wordml" xmlns:wps="http://schemas.microsoft.com/office/word/2010/wordprocessingShape" mc:Ignorable="w14 w15 w16se wp14">
+<w:footnotes xmlns:wpc="http://schemas.microsoft.com/office/word/2010/wordprocessingCanvas" xmlns:cx="http://schemas.microsoft.com/office/drawing/2014/chartex" xmlns:mc="http://schemas.openxmlformats.org/markup-compatibility/2006" xmlns:o="urn:schemas-microsoft-com:office:office" xmlns:r="http://schemas.openxmlformats.org/officeDocument/2006/relationships" xmlns:m="http://schemas.openxmlformats.org/officeDocument/2006/math" xmlns:v="urn:schemas-microsoft-com:vml" xmlns:wp14="http://schemas.microsoft.com/office/word/2010/wordprocessingDrawing" xmlns:wp="http://schemas.openxmlformats.org/drawingml/2006/wordprocessingDrawing" xmlns:w10="urn:schemas-microsoft-com:office:word" xmlns:w="http://schemas.openxmlformats.org/wordprocessingml/2006/main" xmlns:w14="http://schemas.microsoft.com/office/word/2010/wordml" xmlns:w15="http://schemas.microsoft.com/office/word/2012/wordml" xmlns:w16se="http://schemas.microsoft.com/office/word/2015/wordml/symex" xmlns:wpg="http://schemas.microsoft.com/office/word/2010/wordprocessingGroup" xmlns:wpi="http://schemas.microsoft.com/office/word/2010/wordprocessingInk" xmlns:wne="http://schemas.microsoft.com/office/word/2006/wordml" xmlns:wps="http://schemas.microsoft.com/office/word/2010/wordprocessingShape" mc:Ignorable="w14 w15 w16se wp14">
   <w:footnote w:type="separator" w:id="-1">
     <w:p>
       <w:pPr>
@@ -9240,7 +9237,7 @@
 </file>
 
 <file path=word/header1.xml><?xml version="1.0" encoding="utf-8"?>
-<w:hdr xmlns:wpc="http://schemas.microsoft.com/office/word/2010/wordprocessingCanvas" xmlns:cx="http://schemas.microsoft.com/office/drawing/2014/chartex" xmlns:cx1="http://schemas.microsoft.com/office/drawing/2015/9/8/chartex" xmlns:mc="http://schemas.openxmlformats.org/markup-compatibility/2006" xmlns:o="urn:schemas-microsoft-com:office:office" xmlns:r="http://schemas.openxmlformats.org/officeDocument/2006/relationships" xmlns:m="http://schemas.openxmlformats.org/officeDocument/2006/math" xmlns:v="urn:schemas-microsoft-com:vml" xmlns:wp14="http://schemas.microsoft.com/office/word/2010/wordprocessingDrawing" xmlns:wp="http://schemas.openxmlformats.org/drawingml/2006/wordprocessingDrawing" xmlns:w10="urn:schemas-microsoft-com:office:word" xmlns:w="http://schemas.openxmlformats.org/wordprocessingml/2006/main" xmlns:w14="http://schemas.microsoft.com/office/word/2010/wordml" xmlns:w15="http://schemas.microsoft.com/office/word/2012/wordml" xmlns:w16se="http://schemas.microsoft.com/office/word/2015/wordml/symex" xmlns:wpg="http://schemas.microsoft.com/office/word/2010/wordprocessingGroup" xmlns:wpi="http://schemas.microsoft.com/office/word/2010/wordprocessingInk" xmlns:wne="http://schemas.microsoft.com/office/word/2006/wordml" xmlns:wps="http://schemas.microsoft.com/office/word/2010/wordprocessingShape" mc:Ignorable="w14 w15 w16se wp14">
+<w:hdr xmlns:wpc="http://schemas.microsoft.com/office/word/2010/wordprocessingCanvas" xmlns:cx="http://schemas.microsoft.com/office/drawing/2014/chartex" xmlns:mc="http://schemas.openxmlformats.org/markup-compatibility/2006" xmlns:o="urn:schemas-microsoft-com:office:office" xmlns:r="http://schemas.openxmlformats.org/officeDocument/2006/relationships" xmlns:m="http://schemas.openxmlformats.org/officeDocument/2006/math" xmlns:v="urn:schemas-microsoft-com:vml" xmlns:wp14="http://schemas.microsoft.com/office/word/2010/wordprocessingDrawing" xmlns:wp="http://schemas.openxmlformats.org/drawingml/2006/wordprocessingDrawing" xmlns:w10="urn:schemas-microsoft-com:office:word" xmlns:w="http://schemas.openxmlformats.org/wordprocessingml/2006/main" xmlns:w14="http://schemas.microsoft.com/office/word/2010/wordml" xmlns:w15="http://schemas.microsoft.com/office/word/2012/wordml" xmlns:w16se="http://schemas.microsoft.com/office/word/2015/wordml/symex" xmlns:wpg="http://schemas.microsoft.com/office/word/2010/wordprocessingGroup" xmlns:wpi="http://schemas.microsoft.com/office/word/2010/wordprocessingInk" xmlns:wne="http://schemas.microsoft.com/office/word/2006/wordml" xmlns:wps="http://schemas.microsoft.com/office/word/2010/wordprocessingShape" mc:Ignorable="w14 w15 w16se wp14">
   <w:tbl>
     <w:tblPr>
       <w:tblStyle w:val="TableGrid"/>
@@ -9298,7 +9295,7 @@
           <w:r>
             <w:rPr>
               <w:noProof/>
-              <w:lang w:val="es-CO" w:eastAsia="es-CO"/>
+              <w:lang w:val="es-ES" w:eastAsia="es-ES"/>
             </w:rPr>
             <w:drawing>
               <wp:inline distT="0" distB="0" distL="0" distR="0" wp14:anchorId="2E8211C6" wp14:editId="4EF099D1">
@@ -9677,7 +9674,7 @@
 </file>
 
 <file path=word/header10.xml><?xml version="1.0" encoding="utf-8"?>
-<w:hdr xmlns:wpc="http://schemas.microsoft.com/office/word/2010/wordprocessingCanvas" xmlns:cx="http://schemas.microsoft.com/office/drawing/2014/chartex" xmlns:cx1="http://schemas.microsoft.com/office/drawing/2015/9/8/chartex" xmlns:mc="http://schemas.openxmlformats.org/markup-compatibility/2006" xmlns:o="urn:schemas-microsoft-com:office:office" xmlns:r="http://schemas.openxmlformats.org/officeDocument/2006/relationships" xmlns:m="http://schemas.openxmlformats.org/officeDocument/2006/math" xmlns:v="urn:schemas-microsoft-com:vml" xmlns:wp14="http://schemas.microsoft.com/office/word/2010/wordprocessingDrawing" xmlns:wp="http://schemas.openxmlformats.org/drawingml/2006/wordprocessingDrawing" xmlns:w10="urn:schemas-microsoft-com:office:word" xmlns:w="http://schemas.openxmlformats.org/wordprocessingml/2006/main" xmlns:w14="http://schemas.microsoft.com/office/word/2010/wordml" xmlns:w15="http://schemas.microsoft.com/office/word/2012/wordml" xmlns:w16se="http://schemas.microsoft.com/office/word/2015/wordml/symex" xmlns:wpg="http://schemas.microsoft.com/office/word/2010/wordprocessingGroup" xmlns:wpi="http://schemas.microsoft.com/office/word/2010/wordprocessingInk" xmlns:wne="http://schemas.microsoft.com/office/word/2006/wordml" xmlns:wps="http://schemas.microsoft.com/office/word/2010/wordprocessingShape" mc:Ignorable="w14 w15 w16se wp14">
+<w:hdr xmlns:wpc="http://schemas.microsoft.com/office/word/2010/wordprocessingCanvas" xmlns:cx="http://schemas.microsoft.com/office/drawing/2014/chartex" xmlns:mc="http://schemas.openxmlformats.org/markup-compatibility/2006" xmlns:o="urn:schemas-microsoft-com:office:office" xmlns:r="http://schemas.openxmlformats.org/officeDocument/2006/relationships" xmlns:m="http://schemas.openxmlformats.org/officeDocument/2006/math" xmlns:v="urn:schemas-microsoft-com:vml" xmlns:wp14="http://schemas.microsoft.com/office/word/2010/wordprocessingDrawing" xmlns:wp="http://schemas.openxmlformats.org/drawingml/2006/wordprocessingDrawing" xmlns:w10="urn:schemas-microsoft-com:office:word" xmlns:w="http://schemas.openxmlformats.org/wordprocessingml/2006/main" xmlns:w14="http://schemas.microsoft.com/office/word/2010/wordml" xmlns:w15="http://schemas.microsoft.com/office/word/2012/wordml" xmlns:w16se="http://schemas.microsoft.com/office/word/2015/wordml/symex" xmlns:wpg="http://schemas.microsoft.com/office/word/2010/wordprocessingGroup" xmlns:wpi="http://schemas.microsoft.com/office/word/2010/wordprocessingInk" xmlns:wne="http://schemas.microsoft.com/office/word/2006/wordml" xmlns:wps="http://schemas.microsoft.com/office/word/2010/wordprocessingShape" mc:Ignorable="w14 w15 w16se wp14">
   <w:tbl>
     <w:tblPr>
       <w:tblStyle w:val="TableGrid"/>
@@ -9726,7 +9723,7 @@
           <w:r>
             <w:rPr>
               <w:noProof/>
-              <w:lang w:val="es-CO" w:eastAsia="es-CO"/>
+              <w:lang w:val="es-ES" w:eastAsia="es-ES"/>
             </w:rPr>
             <w:drawing>
               <wp:inline distT="0" distB="0" distL="0" distR="0" wp14:anchorId="2E8211C6" wp14:editId="4EF099D1">
@@ -10174,7 +10171,7 @@
 </file>
 
 <file path=word/header11.xml><?xml version="1.0" encoding="utf-8"?>
-<w:hdr xmlns:wpc="http://schemas.microsoft.com/office/word/2010/wordprocessingCanvas" xmlns:cx="http://schemas.microsoft.com/office/drawing/2014/chartex" xmlns:cx1="http://schemas.microsoft.com/office/drawing/2015/9/8/chartex" xmlns:mc="http://schemas.openxmlformats.org/markup-compatibility/2006" xmlns:o="urn:schemas-microsoft-com:office:office" xmlns:r="http://schemas.openxmlformats.org/officeDocument/2006/relationships" xmlns:m="http://schemas.openxmlformats.org/officeDocument/2006/math" xmlns:v="urn:schemas-microsoft-com:vml" xmlns:wp14="http://schemas.microsoft.com/office/word/2010/wordprocessingDrawing" xmlns:wp="http://schemas.openxmlformats.org/drawingml/2006/wordprocessingDrawing" xmlns:w10="urn:schemas-microsoft-com:office:word" xmlns:w="http://schemas.openxmlformats.org/wordprocessingml/2006/main" xmlns:w14="http://schemas.microsoft.com/office/word/2010/wordml" xmlns:w15="http://schemas.microsoft.com/office/word/2012/wordml" xmlns:w16se="http://schemas.microsoft.com/office/word/2015/wordml/symex" xmlns:wpg="http://schemas.microsoft.com/office/word/2010/wordprocessingGroup" xmlns:wpi="http://schemas.microsoft.com/office/word/2010/wordprocessingInk" xmlns:wne="http://schemas.microsoft.com/office/word/2006/wordml" xmlns:wps="http://schemas.microsoft.com/office/word/2010/wordprocessingShape" mc:Ignorable="w14 w15 w16se wp14">
+<w:hdr xmlns:wpc="http://schemas.microsoft.com/office/word/2010/wordprocessingCanvas" xmlns:cx="http://schemas.microsoft.com/office/drawing/2014/chartex" xmlns:mc="http://schemas.openxmlformats.org/markup-compatibility/2006" xmlns:o="urn:schemas-microsoft-com:office:office" xmlns:r="http://schemas.openxmlformats.org/officeDocument/2006/relationships" xmlns:m="http://schemas.openxmlformats.org/officeDocument/2006/math" xmlns:v="urn:schemas-microsoft-com:vml" xmlns:wp14="http://schemas.microsoft.com/office/word/2010/wordprocessingDrawing" xmlns:wp="http://schemas.openxmlformats.org/drawingml/2006/wordprocessingDrawing" xmlns:w10="urn:schemas-microsoft-com:office:word" xmlns:w="http://schemas.openxmlformats.org/wordprocessingml/2006/main" xmlns:w14="http://schemas.microsoft.com/office/word/2010/wordml" xmlns:w15="http://schemas.microsoft.com/office/word/2012/wordml" xmlns:w16se="http://schemas.microsoft.com/office/word/2015/wordml/symex" xmlns:wpg="http://schemas.microsoft.com/office/word/2010/wordprocessingGroup" xmlns:wpi="http://schemas.microsoft.com/office/word/2010/wordprocessingInk" xmlns:wne="http://schemas.microsoft.com/office/word/2006/wordml" xmlns:wps="http://schemas.microsoft.com/office/word/2010/wordprocessingShape" mc:Ignorable="w14 w15 w16se wp14">
   <w:p>
     <w:pPr>
       <w:spacing w:after="160" w:line="259" w:lineRule="auto"/>
@@ -10186,7 +10183,7 @@
 </file>
 
 <file path=word/header12.xml><?xml version="1.0" encoding="utf-8"?>
-<w:hdr xmlns:wpc="http://schemas.microsoft.com/office/word/2010/wordprocessingCanvas" xmlns:cx="http://schemas.microsoft.com/office/drawing/2014/chartex" xmlns:cx1="http://schemas.microsoft.com/office/drawing/2015/9/8/chartex" xmlns:mc="http://schemas.openxmlformats.org/markup-compatibility/2006" xmlns:o="urn:schemas-microsoft-com:office:office" xmlns:r="http://schemas.openxmlformats.org/officeDocument/2006/relationships" xmlns:m="http://schemas.openxmlformats.org/officeDocument/2006/math" xmlns:v="urn:schemas-microsoft-com:vml" xmlns:wp14="http://schemas.microsoft.com/office/word/2010/wordprocessingDrawing" xmlns:wp="http://schemas.openxmlformats.org/drawingml/2006/wordprocessingDrawing" xmlns:w10="urn:schemas-microsoft-com:office:word" xmlns:w="http://schemas.openxmlformats.org/wordprocessingml/2006/main" xmlns:w14="http://schemas.microsoft.com/office/word/2010/wordml" xmlns:w15="http://schemas.microsoft.com/office/word/2012/wordml" xmlns:w16se="http://schemas.microsoft.com/office/word/2015/wordml/symex" xmlns:wpg="http://schemas.microsoft.com/office/word/2010/wordprocessingGroup" xmlns:wpi="http://schemas.microsoft.com/office/word/2010/wordprocessingInk" xmlns:wne="http://schemas.microsoft.com/office/word/2006/wordml" xmlns:wps="http://schemas.microsoft.com/office/word/2010/wordprocessingShape" mc:Ignorable="w14 w15 w16se wp14">
+<w:hdr xmlns:wpc="http://schemas.microsoft.com/office/word/2010/wordprocessingCanvas" xmlns:cx="http://schemas.microsoft.com/office/drawing/2014/chartex" xmlns:mc="http://schemas.openxmlformats.org/markup-compatibility/2006" xmlns:o="urn:schemas-microsoft-com:office:office" xmlns:r="http://schemas.openxmlformats.org/officeDocument/2006/relationships" xmlns:m="http://schemas.openxmlformats.org/officeDocument/2006/math" xmlns:v="urn:schemas-microsoft-com:vml" xmlns:wp14="http://schemas.microsoft.com/office/word/2010/wordprocessingDrawing" xmlns:wp="http://schemas.openxmlformats.org/drawingml/2006/wordprocessingDrawing" xmlns:w10="urn:schemas-microsoft-com:office:word" xmlns:w="http://schemas.openxmlformats.org/wordprocessingml/2006/main" xmlns:w14="http://schemas.microsoft.com/office/word/2010/wordml" xmlns:w15="http://schemas.microsoft.com/office/word/2012/wordml" xmlns:w16se="http://schemas.microsoft.com/office/word/2015/wordml/symex" xmlns:wpg="http://schemas.microsoft.com/office/word/2010/wordprocessingGroup" xmlns:wpi="http://schemas.microsoft.com/office/word/2010/wordprocessingInk" xmlns:wne="http://schemas.microsoft.com/office/word/2006/wordml" xmlns:wps="http://schemas.microsoft.com/office/word/2010/wordprocessingShape" mc:Ignorable="w14 w15 w16se wp14">
   <w:p>
     <w:pPr>
       <w:spacing w:after="160" w:line="259" w:lineRule="auto"/>
@@ -10198,7 +10195,7 @@
 </file>
 
 <file path=word/header2.xml><?xml version="1.0" encoding="utf-8"?>
-<w:hdr xmlns:wpc="http://schemas.microsoft.com/office/word/2010/wordprocessingCanvas" xmlns:cx="http://schemas.microsoft.com/office/drawing/2014/chartex" xmlns:cx1="http://schemas.microsoft.com/office/drawing/2015/9/8/chartex" xmlns:mc="http://schemas.openxmlformats.org/markup-compatibility/2006" xmlns:o="urn:schemas-microsoft-com:office:office" xmlns:r="http://schemas.openxmlformats.org/officeDocument/2006/relationships" xmlns:m="http://schemas.openxmlformats.org/officeDocument/2006/math" xmlns:v="urn:schemas-microsoft-com:vml" xmlns:wp14="http://schemas.microsoft.com/office/word/2010/wordprocessingDrawing" xmlns:wp="http://schemas.openxmlformats.org/drawingml/2006/wordprocessingDrawing" xmlns:w10="urn:schemas-microsoft-com:office:word" xmlns:w="http://schemas.openxmlformats.org/wordprocessingml/2006/main" xmlns:w14="http://schemas.microsoft.com/office/word/2010/wordml" xmlns:w15="http://schemas.microsoft.com/office/word/2012/wordml" xmlns:w16se="http://schemas.microsoft.com/office/word/2015/wordml/symex" xmlns:wpg="http://schemas.microsoft.com/office/word/2010/wordprocessingGroup" xmlns:wpi="http://schemas.microsoft.com/office/word/2010/wordprocessingInk" xmlns:wne="http://schemas.microsoft.com/office/word/2006/wordml" xmlns:wps="http://schemas.microsoft.com/office/word/2010/wordprocessingShape" mc:Ignorable="w14 w15 w16se wp14">
+<w:hdr xmlns:wpc="http://schemas.microsoft.com/office/word/2010/wordprocessingCanvas" xmlns:cx="http://schemas.microsoft.com/office/drawing/2014/chartex" xmlns:mc="http://schemas.openxmlformats.org/markup-compatibility/2006" xmlns:o="urn:schemas-microsoft-com:office:office" xmlns:r="http://schemas.openxmlformats.org/officeDocument/2006/relationships" xmlns:m="http://schemas.openxmlformats.org/officeDocument/2006/math" xmlns:v="urn:schemas-microsoft-com:vml" xmlns:wp14="http://schemas.microsoft.com/office/word/2010/wordprocessingDrawing" xmlns:wp="http://schemas.openxmlformats.org/drawingml/2006/wordprocessingDrawing" xmlns:w10="urn:schemas-microsoft-com:office:word" xmlns:w="http://schemas.openxmlformats.org/wordprocessingml/2006/main" xmlns:w14="http://schemas.microsoft.com/office/word/2010/wordml" xmlns:w15="http://schemas.microsoft.com/office/word/2012/wordml" xmlns:w16se="http://schemas.microsoft.com/office/word/2015/wordml/symex" xmlns:wpg="http://schemas.microsoft.com/office/word/2010/wordprocessingGroup" xmlns:wpi="http://schemas.microsoft.com/office/word/2010/wordprocessingInk" xmlns:wne="http://schemas.microsoft.com/office/word/2006/wordml" xmlns:wps="http://schemas.microsoft.com/office/word/2010/wordprocessingShape" mc:Ignorable="w14 w15 w16se wp14">
   <w:tbl>
     <w:tblPr>
       <w:tblStyle w:val="TableGrid"/>
@@ -10263,7 +10260,7 @@
           <w:r>
             <w:rPr>
               <w:noProof/>
-              <w:lang w:val="es-CO" w:eastAsia="es-CO"/>
+              <w:lang w:val="es-ES" w:eastAsia="es-ES"/>
             </w:rPr>
             <w:drawing>
               <wp:inline distT="0" distB="0" distL="0" distR="0">
@@ -10803,7 +10800,7 @@
 </file>
 
 <file path=word/header3.xml><?xml version="1.0" encoding="utf-8"?>
-<w:hdr xmlns:wpc="http://schemas.microsoft.com/office/word/2010/wordprocessingCanvas" xmlns:cx="http://schemas.microsoft.com/office/drawing/2014/chartex" xmlns:cx1="http://schemas.microsoft.com/office/drawing/2015/9/8/chartex" xmlns:mc="http://schemas.openxmlformats.org/markup-compatibility/2006" xmlns:o="urn:schemas-microsoft-com:office:office" xmlns:r="http://schemas.openxmlformats.org/officeDocument/2006/relationships" xmlns:m="http://schemas.openxmlformats.org/officeDocument/2006/math" xmlns:v="urn:schemas-microsoft-com:vml" xmlns:wp14="http://schemas.microsoft.com/office/word/2010/wordprocessingDrawing" xmlns:wp="http://schemas.openxmlformats.org/drawingml/2006/wordprocessingDrawing" xmlns:w10="urn:schemas-microsoft-com:office:word" xmlns:w="http://schemas.openxmlformats.org/wordprocessingml/2006/main" xmlns:w14="http://schemas.microsoft.com/office/word/2010/wordml" xmlns:w15="http://schemas.microsoft.com/office/word/2012/wordml" xmlns:w16se="http://schemas.microsoft.com/office/word/2015/wordml/symex" xmlns:wpg="http://schemas.microsoft.com/office/word/2010/wordprocessingGroup" xmlns:wpi="http://schemas.microsoft.com/office/word/2010/wordprocessingInk" xmlns:wne="http://schemas.microsoft.com/office/word/2006/wordml" xmlns:wps="http://schemas.microsoft.com/office/word/2010/wordprocessingShape" mc:Ignorable="w14 w15 w16se wp14">
+<w:hdr xmlns:wpc="http://schemas.microsoft.com/office/word/2010/wordprocessingCanvas" xmlns:cx="http://schemas.microsoft.com/office/drawing/2014/chartex" xmlns:mc="http://schemas.openxmlformats.org/markup-compatibility/2006" xmlns:o="urn:schemas-microsoft-com:office:office" xmlns:r="http://schemas.openxmlformats.org/officeDocument/2006/relationships" xmlns:m="http://schemas.openxmlformats.org/officeDocument/2006/math" xmlns:v="urn:schemas-microsoft-com:vml" xmlns:wp14="http://schemas.microsoft.com/office/word/2010/wordprocessingDrawing" xmlns:wp="http://schemas.openxmlformats.org/drawingml/2006/wordprocessingDrawing" xmlns:w10="urn:schemas-microsoft-com:office:word" xmlns:w="http://schemas.openxmlformats.org/wordprocessingml/2006/main" xmlns:w14="http://schemas.microsoft.com/office/word/2010/wordml" xmlns:w15="http://schemas.microsoft.com/office/word/2012/wordml" xmlns:w16se="http://schemas.microsoft.com/office/word/2015/wordml/symex" xmlns:wpg="http://schemas.microsoft.com/office/word/2010/wordprocessingGroup" xmlns:wpi="http://schemas.microsoft.com/office/word/2010/wordprocessingInk" xmlns:wne="http://schemas.microsoft.com/office/word/2006/wordml" xmlns:wps="http://schemas.microsoft.com/office/word/2010/wordprocessingShape" mc:Ignorable="w14 w15 w16se wp14">
   <w:tbl>
     <w:tblPr>
       <w:tblStyle w:val="TableGrid"/>
@@ -10861,7 +10858,7 @@
           <w:r>
             <w:rPr>
               <w:noProof/>
-              <w:lang w:val="es-CO" w:eastAsia="es-CO"/>
+              <w:lang w:val="es-ES" w:eastAsia="es-ES"/>
             </w:rPr>
             <w:drawing>
               <wp:inline distT="0" distB="0" distL="0" distR="0">
@@ -11342,7 +11339,7 @@
 </file>
 
 <file path=word/header4.xml><?xml version="1.0" encoding="utf-8"?>
-<w:hdr xmlns:wpc="http://schemas.microsoft.com/office/word/2010/wordprocessingCanvas" xmlns:cx="http://schemas.microsoft.com/office/drawing/2014/chartex" xmlns:cx1="http://schemas.microsoft.com/office/drawing/2015/9/8/chartex" xmlns:mc="http://schemas.openxmlformats.org/markup-compatibility/2006" xmlns:o="urn:schemas-microsoft-com:office:office" xmlns:r="http://schemas.openxmlformats.org/officeDocument/2006/relationships" xmlns:m="http://schemas.openxmlformats.org/officeDocument/2006/math" xmlns:v="urn:schemas-microsoft-com:vml" xmlns:wp14="http://schemas.microsoft.com/office/word/2010/wordprocessingDrawing" xmlns:wp="http://schemas.openxmlformats.org/drawingml/2006/wordprocessingDrawing" xmlns:w10="urn:schemas-microsoft-com:office:word" xmlns:w="http://schemas.openxmlformats.org/wordprocessingml/2006/main" xmlns:w14="http://schemas.microsoft.com/office/word/2010/wordml" xmlns:w15="http://schemas.microsoft.com/office/word/2012/wordml" xmlns:w16se="http://schemas.microsoft.com/office/word/2015/wordml/symex" xmlns:wpg="http://schemas.microsoft.com/office/word/2010/wordprocessingGroup" xmlns:wpi="http://schemas.microsoft.com/office/word/2010/wordprocessingInk" xmlns:wne="http://schemas.microsoft.com/office/word/2006/wordml" xmlns:wps="http://schemas.microsoft.com/office/word/2010/wordprocessingShape" mc:Ignorable="w14 w15 w16se wp14">
+<w:hdr xmlns:wpc="http://schemas.microsoft.com/office/word/2010/wordprocessingCanvas" xmlns:cx="http://schemas.microsoft.com/office/drawing/2014/chartex" xmlns:mc="http://schemas.openxmlformats.org/markup-compatibility/2006" xmlns:o="urn:schemas-microsoft-com:office:office" xmlns:r="http://schemas.openxmlformats.org/officeDocument/2006/relationships" xmlns:m="http://schemas.openxmlformats.org/officeDocument/2006/math" xmlns:v="urn:schemas-microsoft-com:vml" xmlns:wp14="http://schemas.microsoft.com/office/word/2010/wordprocessingDrawing" xmlns:wp="http://schemas.openxmlformats.org/drawingml/2006/wordprocessingDrawing" xmlns:w10="urn:schemas-microsoft-com:office:word" xmlns:w="http://schemas.openxmlformats.org/wordprocessingml/2006/main" xmlns:w14="http://schemas.microsoft.com/office/word/2010/wordml" xmlns:w15="http://schemas.microsoft.com/office/word/2012/wordml" xmlns:w16se="http://schemas.microsoft.com/office/word/2015/wordml/symex" xmlns:wpg="http://schemas.microsoft.com/office/word/2010/wordprocessingGroup" xmlns:wpi="http://schemas.microsoft.com/office/word/2010/wordprocessingInk" xmlns:wne="http://schemas.microsoft.com/office/word/2006/wordml" xmlns:wps="http://schemas.microsoft.com/office/word/2010/wordprocessingShape" mc:Ignorable="w14 w15 w16se wp14">
   <w:tbl>
     <w:tblPr>
       <w:tblStyle w:val="TableGrid"/>
@@ -11400,7 +11397,7 @@
           <w:r>
             <w:rPr>
               <w:noProof/>
-              <w:lang w:val="es-CO" w:eastAsia="es-CO"/>
+              <w:lang w:val="es-ES" w:eastAsia="es-ES"/>
             </w:rPr>
             <w:drawing>
               <wp:inline distT="0" distB="0" distL="0" distR="0" wp14:anchorId="2E8211C6" wp14:editId="4EF099D1">
@@ -11911,7 +11908,7 @@
 </file>
 
 <file path=word/header5.xml><?xml version="1.0" encoding="utf-8"?>
-<w:hdr xmlns:wpc="http://schemas.microsoft.com/office/word/2010/wordprocessingCanvas" xmlns:cx="http://schemas.microsoft.com/office/drawing/2014/chartex" xmlns:cx1="http://schemas.microsoft.com/office/drawing/2015/9/8/chartex" xmlns:mc="http://schemas.openxmlformats.org/markup-compatibility/2006" xmlns:o="urn:schemas-microsoft-com:office:office" xmlns:r="http://schemas.openxmlformats.org/officeDocument/2006/relationships" xmlns:m="http://schemas.openxmlformats.org/officeDocument/2006/math" xmlns:v="urn:schemas-microsoft-com:vml" xmlns:wp14="http://schemas.microsoft.com/office/word/2010/wordprocessingDrawing" xmlns:wp="http://schemas.openxmlformats.org/drawingml/2006/wordprocessingDrawing" xmlns:w10="urn:schemas-microsoft-com:office:word" xmlns:w="http://schemas.openxmlformats.org/wordprocessingml/2006/main" xmlns:w14="http://schemas.microsoft.com/office/word/2010/wordml" xmlns:w15="http://schemas.microsoft.com/office/word/2012/wordml" xmlns:w16se="http://schemas.microsoft.com/office/word/2015/wordml/symex" xmlns:wpg="http://schemas.microsoft.com/office/word/2010/wordprocessingGroup" xmlns:wpi="http://schemas.microsoft.com/office/word/2010/wordprocessingInk" xmlns:wne="http://schemas.microsoft.com/office/word/2006/wordml" xmlns:wps="http://schemas.microsoft.com/office/word/2010/wordprocessingShape" mc:Ignorable="w14 w15 w16se wp14">
+<w:hdr xmlns:wpc="http://schemas.microsoft.com/office/word/2010/wordprocessingCanvas" xmlns:cx="http://schemas.microsoft.com/office/drawing/2014/chartex" xmlns:mc="http://schemas.openxmlformats.org/markup-compatibility/2006" xmlns:o="urn:schemas-microsoft-com:office:office" xmlns:r="http://schemas.openxmlformats.org/officeDocument/2006/relationships" xmlns:m="http://schemas.openxmlformats.org/officeDocument/2006/math" xmlns:v="urn:schemas-microsoft-com:vml" xmlns:wp14="http://schemas.microsoft.com/office/word/2010/wordprocessingDrawing" xmlns:wp="http://schemas.openxmlformats.org/drawingml/2006/wordprocessingDrawing" xmlns:w10="urn:schemas-microsoft-com:office:word" xmlns:w="http://schemas.openxmlformats.org/wordprocessingml/2006/main" xmlns:w14="http://schemas.microsoft.com/office/word/2010/wordml" xmlns:w15="http://schemas.microsoft.com/office/word/2012/wordml" xmlns:w16se="http://schemas.microsoft.com/office/word/2015/wordml/symex" xmlns:wpg="http://schemas.microsoft.com/office/word/2010/wordprocessingGroup" xmlns:wpi="http://schemas.microsoft.com/office/word/2010/wordprocessingInk" xmlns:wne="http://schemas.microsoft.com/office/word/2006/wordml" xmlns:wps="http://schemas.microsoft.com/office/word/2010/wordprocessingShape" mc:Ignorable="w14 w15 w16se wp14">
   <w:tbl>
     <w:tblPr>
       <w:tblStyle w:val="TableGrid"/>
@@ -11969,7 +11966,7 @@
           <w:r>
             <w:rPr>
               <w:noProof/>
-              <w:lang w:val="es-CO" w:eastAsia="es-CO"/>
+              <w:lang w:val="es-ES" w:eastAsia="es-ES"/>
             </w:rPr>
             <w:drawing>
               <wp:inline distT="0" distB="0" distL="0" distR="0" wp14:anchorId="2E8211C6" wp14:editId="4EF099D1">
@@ -12480,7 +12477,7 @@
 </file>
 
 <file path=word/header6.xml><?xml version="1.0" encoding="utf-8"?>
-<w:hdr xmlns:wpc="http://schemas.microsoft.com/office/word/2010/wordprocessingCanvas" xmlns:cx="http://schemas.microsoft.com/office/drawing/2014/chartex" xmlns:cx1="http://schemas.microsoft.com/office/drawing/2015/9/8/chartex" xmlns:mc="http://schemas.openxmlformats.org/markup-compatibility/2006" xmlns:o="urn:schemas-microsoft-com:office:office" xmlns:r="http://schemas.openxmlformats.org/officeDocument/2006/relationships" xmlns:m="http://schemas.openxmlformats.org/officeDocument/2006/math" xmlns:v="urn:schemas-microsoft-com:vml" xmlns:wp14="http://schemas.microsoft.com/office/word/2010/wordprocessingDrawing" xmlns:wp="http://schemas.openxmlformats.org/drawingml/2006/wordprocessingDrawing" xmlns:w10="urn:schemas-microsoft-com:office:word" xmlns:w="http://schemas.openxmlformats.org/wordprocessingml/2006/main" xmlns:w14="http://schemas.microsoft.com/office/word/2010/wordml" xmlns:w15="http://schemas.microsoft.com/office/word/2012/wordml" xmlns:w16se="http://schemas.microsoft.com/office/word/2015/wordml/symex" xmlns:wpg="http://schemas.microsoft.com/office/word/2010/wordprocessingGroup" xmlns:wpi="http://schemas.microsoft.com/office/word/2010/wordprocessingInk" xmlns:wne="http://schemas.microsoft.com/office/word/2006/wordml" xmlns:wps="http://schemas.microsoft.com/office/word/2010/wordprocessingShape" mc:Ignorable="w14 w15 w16se wp14">
+<w:hdr xmlns:wpc="http://schemas.microsoft.com/office/word/2010/wordprocessingCanvas" xmlns:cx="http://schemas.microsoft.com/office/drawing/2014/chartex" xmlns:mc="http://schemas.openxmlformats.org/markup-compatibility/2006" xmlns:o="urn:schemas-microsoft-com:office:office" xmlns:r="http://schemas.openxmlformats.org/officeDocument/2006/relationships" xmlns:m="http://schemas.openxmlformats.org/officeDocument/2006/math" xmlns:v="urn:schemas-microsoft-com:vml" xmlns:wp14="http://schemas.microsoft.com/office/word/2010/wordprocessingDrawing" xmlns:wp="http://schemas.openxmlformats.org/drawingml/2006/wordprocessingDrawing" xmlns:w10="urn:schemas-microsoft-com:office:word" xmlns:w="http://schemas.openxmlformats.org/wordprocessingml/2006/main" xmlns:w14="http://schemas.microsoft.com/office/word/2010/wordml" xmlns:w15="http://schemas.microsoft.com/office/word/2012/wordml" xmlns:w16se="http://schemas.microsoft.com/office/word/2015/wordml/symex" xmlns:wpg="http://schemas.microsoft.com/office/word/2010/wordprocessingGroup" xmlns:wpi="http://schemas.microsoft.com/office/word/2010/wordprocessingInk" xmlns:wne="http://schemas.microsoft.com/office/word/2006/wordml" xmlns:wps="http://schemas.microsoft.com/office/word/2010/wordprocessingShape" mc:Ignorable="w14 w15 w16se wp14">
   <w:tbl>
     <w:tblPr>
       <w:tblStyle w:val="TableGrid"/>
@@ -12538,7 +12535,7 @@
           <w:r>
             <w:rPr>
               <w:noProof/>
-              <w:lang w:val="es-CO" w:eastAsia="es-CO"/>
+              <w:lang w:val="es-ES" w:eastAsia="es-ES"/>
             </w:rPr>
             <w:drawing>
               <wp:inline distT="0" distB="0" distL="0" distR="0">
@@ -13019,7 +13016,7 @@
 </file>
 
 <file path=word/header7.xml><?xml version="1.0" encoding="utf-8"?>
-<w:hdr xmlns:wpc="http://schemas.microsoft.com/office/word/2010/wordprocessingCanvas" xmlns:cx="http://schemas.microsoft.com/office/drawing/2014/chartex" xmlns:cx1="http://schemas.microsoft.com/office/drawing/2015/9/8/chartex" xmlns:mc="http://schemas.openxmlformats.org/markup-compatibility/2006" xmlns:o="urn:schemas-microsoft-com:office:office" xmlns:r="http://schemas.openxmlformats.org/officeDocument/2006/relationships" xmlns:m="http://schemas.openxmlformats.org/officeDocument/2006/math" xmlns:v="urn:schemas-microsoft-com:vml" xmlns:wp14="http://schemas.microsoft.com/office/word/2010/wordprocessingDrawing" xmlns:wp="http://schemas.openxmlformats.org/drawingml/2006/wordprocessingDrawing" xmlns:w10="urn:schemas-microsoft-com:office:word" xmlns:w="http://schemas.openxmlformats.org/wordprocessingml/2006/main" xmlns:w14="http://schemas.microsoft.com/office/word/2010/wordml" xmlns:w15="http://schemas.microsoft.com/office/word/2012/wordml" xmlns:w16se="http://schemas.microsoft.com/office/word/2015/wordml/symex" xmlns:wpg="http://schemas.microsoft.com/office/word/2010/wordprocessingGroup" xmlns:wpi="http://schemas.microsoft.com/office/word/2010/wordprocessingInk" xmlns:wne="http://schemas.microsoft.com/office/word/2006/wordml" xmlns:wps="http://schemas.microsoft.com/office/word/2010/wordprocessingShape" mc:Ignorable="w14 w15 w16se wp14">
+<w:hdr xmlns:wpc="http://schemas.microsoft.com/office/word/2010/wordprocessingCanvas" xmlns:cx="http://schemas.microsoft.com/office/drawing/2014/chartex" xmlns:mc="http://schemas.openxmlformats.org/markup-compatibility/2006" xmlns:o="urn:schemas-microsoft-com:office:office" xmlns:r="http://schemas.openxmlformats.org/officeDocument/2006/relationships" xmlns:m="http://schemas.openxmlformats.org/officeDocument/2006/math" xmlns:v="urn:schemas-microsoft-com:vml" xmlns:wp14="http://schemas.microsoft.com/office/word/2010/wordprocessingDrawing" xmlns:wp="http://schemas.openxmlformats.org/drawingml/2006/wordprocessingDrawing" xmlns:w10="urn:schemas-microsoft-com:office:word" xmlns:w="http://schemas.openxmlformats.org/wordprocessingml/2006/main" xmlns:w14="http://schemas.microsoft.com/office/word/2010/wordml" xmlns:w15="http://schemas.microsoft.com/office/word/2012/wordml" xmlns:w16se="http://schemas.microsoft.com/office/word/2015/wordml/symex" xmlns:wpg="http://schemas.microsoft.com/office/word/2010/wordprocessingGroup" xmlns:wpi="http://schemas.microsoft.com/office/word/2010/wordprocessingInk" xmlns:wne="http://schemas.microsoft.com/office/word/2006/wordml" xmlns:wps="http://schemas.microsoft.com/office/word/2010/wordprocessingShape" mc:Ignorable="w14 w15 w16se wp14">
   <w:tbl>
     <w:tblPr>
       <w:tblStyle w:val="TableGrid"/>
@@ -13071,7 +13068,7 @@
           <w:r>
             <w:rPr>
               <w:noProof/>
-              <w:lang w:val="es-CO" w:eastAsia="es-CO"/>
+              <w:lang w:val="es-ES" w:eastAsia="es-ES"/>
             </w:rPr>
             <w:drawing>
               <wp:inline distT="0" distB="0" distL="0" distR="0" wp14:anchorId="2E8211C6" wp14:editId="4EF099D1">
@@ -13527,7 +13524,7 @@
 </file>
 
 <file path=word/header8.xml><?xml version="1.0" encoding="utf-8"?>
-<w:hdr xmlns:wpc="http://schemas.microsoft.com/office/word/2010/wordprocessingCanvas" xmlns:cx="http://schemas.microsoft.com/office/drawing/2014/chartex" xmlns:cx1="http://schemas.microsoft.com/office/drawing/2015/9/8/chartex" xmlns:mc="http://schemas.openxmlformats.org/markup-compatibility/2006" xmlns:o="urn:schemas-microsoft-com:office:office" xmlns:r="http://schemas.openxmlformats.org/officeDocument/2006/relationships" xmlns:m="http://schemas.openxmlformats.org/officeDocument/2006/math" xmlns:v="urn:schemas-microsoft-com:vml" xmlns:wp14="http://schemas.microsoft.com/office/word/2010/wordprocessingDrawing" xmlns:wp="http://schemas.openxmlformats.org/drawingml/2006/wordprocessingDrawing" xmlns:w10="urn:schemas-microsoft-com:office:word" xmlns:w="http://schemas.openxmlformats.org/wordprocessingml/2006/main" xmlns:w14="http://schemas.microsoft.com/office/word/2010/wordml" xmlns:w15="http://schemas.microsoft.com/office/word/2012/wordml" xmlns:w16se="http://schemas.microsoft.com/office/word/2015/wordml/symex" xmlns:wpg="http://schemas.microsoft.com/office/word/2010/wordprocessingGroup" xmlns:wpi="http://schemas.microsoft.com/office/word/2010/wordprocessingInk" xmlns:wne="http://schemas.microsoft.com/office/word/2006/wordml" xmlns:wps="http://schemas.microsoft.com/office/word/2010/wordprocessingShape" mc:Ignorable="w14 w15 w16se wp14">
+<w:hdr xmlns:wpc="http://schemas.microsoft.com/office/word/2010/wordprocessingCanvas" xmlns:cx="http://schemas.microsoft.com/office/drawing/2014/chartex" xmlns:mc="http://schemas.openxmlformats.org/markup-compatibility/2006" xmlns:o="urn:schemas-microsoft-com:office:office" xmlns:r="http://schemas.openxmlformats.org/officeDocument/2006/relationships" xmlns:m="http://schemas.openxmlformats.org/officeDocument/2006/math" xmlns:v="urn:schemas-microsoft-com:vml" xmlns:wp14="http://schemas.microsoft.com/office/word/2010/wordprocessingDrawing" xmlns:wp="http://schemas.openxmlformats.org/drawingml/2006/wordprocessingDrawing" xmlns:w10="urn:schemas-microsoft-com:office:word" xmlns:w="http://schemas.openxmlformats.org/wordprocessingml/2006/main" xmlns:w14="http://schemas.microsoft.com/office/word/2010/wordml" xmlns:w15="http://schemas.microsoft.com/office/word/2012/wordml" xmlns:w16se="http://schemas.microsoft.com/office/word/2015/wordml/symex" xmlns:wpg="http://schemas.microsoft.com/office/word/2010/wordprocessingGroup" xmlns:wpi="http://schemas.microsoft.com/office/word/2010/wordprocessingInk" xmlns:wne="http://schemas.microsoft.com/office/word/2006/wordml" xmlns:wps="http://schemas.microsoft.com/office/word/2010/wordprocessingShape" mc:Ignorable="w14 w15 w16se wp14">
   <w:tbl>
     <w:tblPr>
       <w:tblStyle w:val="TableGrid"/>
@@ -13585,7 +13582,7 @@
           <w:r>
             <w:rPr>
               <w:noProof/>
-              <w:lang w:val="es-CO" w:eastAsia="es-CO"/>
+              <w:lang w:val="es-ES" w:eastAsia="es-ES"/>
             </w:rPr>
             <w:drawing>
               <wp:inline distT="0" distB="0" distL="0" distR="0" wp14:anchorId="2E8211C6" wp14:editId="4EF099D1">
@@ -14074,7 +14071,7 @@
 </file>
 
 <file path=word/header9.xml><?xml version="1.0" encoding="utf-8"?>
-<w:hdr xmlns:wpc="http://schemas.microsoft.com/office/word/2010/wordprocessingCanvas" xmlns:cx="http://schemas.microsoft.com/office/drawing/2014/chartex" xmlns:cx1="http://schemas.microsoft.com/office/drawing/2015/9/8/chartex" xmlns:mc="http://schemas.openxmlformats.org/markup-compatibility/2006" xmlns:o="urn:schemas-microsoft-com:office:office" xmlns:r="http://schemas.openxmlformats.org/officeDocument/2006/relationships" xmlns:m="http://schemas.openxmlformats.org/officeDocument/2006/math" xmlns:v="urn:schemas-microsoft-com:vml" xmlns:wp14="http://schemas.microsoft.com/office/word/2010/wordprocessingDrawing" xmlns:wp="http://schemas.openxmlformats.org/drawingml/2006/wordprocessingDrawing" xmlns:w10="urn:schemas-microsoft-com:office:word" xmlns:w="http://schemas.openxmlformats.org/wordprocessingml/2006/main" xmlns:w14="http://schemas.microsoft.com/office/word/2010/wordml" xmlns:w15="http://schemas.microsoft.com/office/word/2012/wordml" xmlns:w16se="http://schemas.microsoft.com/office/word/2015/wordml/symex" xmlns:wpg="http://schemas.microsoft.com/office/word/2010/wordprocessingGroup" xmlns:wpi="http://schemas.microsoft.com/office/word/2010/wordprocessingInk" xmlns:wne="http://schemas.microsoft.com/office/word/2006/wordml" xmlns:wps="http://schemas.microsoft.com/office/word/2010/wordprocessingShape" mc:Ignorable="w14 w15 w16se wp14">
+<w:hdr xmlns:wpc="http://schemas.microsoft.com/office/word/2010/wordprocessingCanvas" xmlns:cx="http://schemas.microsoft.com/office/drawing/2014/chartex" xmlns:mc="http://schemas.openxmlformats.org/markup-compatibility/2006" xmlns:o="urn:schemas-microsoft-com:office:office" xmlns:r="http://schemas.openxmlformats.org/officeDocument/2006/relationships" xmlns:m="http://schemas.openxmlformats.org/officeDocument/2006/math" xmlns:v="urn:schemas-microsoft-com:vml" xmlns:wp14="http://schemas.microsoft.com/office/word/2010/wordprocessingDrawing" xmlns:wp="http://schemas.openxmlformats.org/drawingml/2006/wordprocessingDrawing" xmlns:w10="urn:schemas-microsoft-com:office:word" xmlns:w="http://schemas.openxmlformats.org/wordprocessingml/2006/main" xmlns:w14="http://schemas.microsoft.com/office/word/2010/wordml" xmlns:w15="http://schemas.microsoft.com/office/word/2012/wordml" xmlns:w16se="http://schemas.microsoft.com/office/word/2015/wordml/symex" xmlns:wpg="http://schemas.microsoft.com/office/word/2010/wordprocessingGroup" xmlns:wpi="http://schemas.microsoft.com/office/word/2010/wordprocessingInk" xmlns:wne="http://schemas.microsoft.com/office/word/2006/wordml" xmlns:wps="http://schemas.microsoft.com/office/word/2010/wordprocessingShape" mc:Ignorable="w14 w15 w16se wp14">
   <w:tbl>
     <w:tblPr>
       <w:tblStyle w:val="TableGrid"/>
@@ -14132,7 +14129,7 @@
           <w:r>
             <w:rPr>
               <w:noProof/>
-              <w:lang w:val="es-CO" w:eastAsia="es-CO"/>
+              <w:lang w:val="es-ES" w:eastAsia="es-ES"/>
             </w:rPr>
             <w:drawing>
               <wp:inline distT="0" distB="0" distL="0" distR="0" wp14:anchorId="2E8211C6" wp14:editId="4EF099D1">
@@ -14637,7 +14634,7 @@
 </file>
 
 <file path=word/numbering.xml><?xml version="1.0" encoding="utf-8"?>
-<w:numbering xmlns:wpc="http://schemas.microsoft.com/office/word/2010/wordprocessingCanvas" xmlns:cx="http://schemas.microsoft.com/office/drawing/2014/chartex" xmlns:cx1="http://schemas.microsoft.com/office/drawing/2015/9/8/chartex" xmlns:mc="http://schemas.openxmlformats.org/markup-compatibility/2006" xmlns:o="urn:schemas-microsoft-com:office:office" xmlns:r="http://schemas.openxmlformats.org/officeDocument/2006/relationships" xmlns:m="http://schemas.openxmlformats.org/officeDocument/2006/math" xmlns:v="urn:schemas-microsoft-com:vml" xmlns:wp14="http://schemas.microsoft.com/office/word/2010/wordprocessingDrawing" xmlns:wp="http://schemas.openxmlformats.org/drawingml/2006/wordprocessingDrawing" xmlns:w10="urn:schemas-microsoft-com:office:word" xmlns:w="http://schemas.openxmlformats.org/wordprocessingml/2006/main" xmlns:w14="http://schemas.microsoft.com/office/word/2010/wordml" xmlns:w15="http://schemas.microsoft.com/office/word/2012/wordml" xmlns:w16se="http://schemas.microsoft.com/office/word/2015/wordml/symex" xmlns:wpg="http://schemas.microsoft.com/office/word/2010/wordprocessingGroup" xmlns:wpi="http://schemas.microsoft.com/office/word/2010/wordprocessingInk" xmlns:wne="http://schemas.microsoft.com/office/word/2006/wordml" xmlns:wps="http://schemas.microsoft.com/office/word/2010/wordprocessingShape" mc:Ignorable="w14 w15 w16se wp14">
+<w:numbering xmlns:wpc="http://schemas.microsoft.com/office/word/2010/wordprocessingCanvas" xmlns:cx="http://schemas.microsoft.com/office/drawing/2014/chartex" xmlns:mc="http://schemas.openxmlformats.org/markup-compatibility/2006" xmlns:o="urn:schemas-microsoft-com:office:office" xmlns:r="http://schemas.openxmlformats.org/officeDocument/2006/relationships" xmlns:m="http://schemas.openxmlformats.org/officeDocument/2006/math" xmlns:v="urn:schemas-microsoft-com:vml" xmlns:wp14="http://schemas.microsoft.com/office/word/2010/wordprocessingDrawing" xmlns:wp="http://schemas.openxmlformats.org/drawingml/2006/wordprocessingDrawing" xmlns:w10="urn:schemas-microsoft-com:office:word" xmlns:w="http://schemas.openxmlformats.org/wordprocessingml/2006/main" xmlns:w14="http://schemas.microsoft.com/office/word/2010/wordml" xmlns:w15="http://schemas.microsoft.com/office/word/2012/wordml" xmlns:w16se="http://schemas.microsoft.com/office/word/2015/wordml/symex" xmlns:wpg="http://schemas.microsoft.com/office/word/2010/wordprocessingGroup" xmlns:wpi="http://schemas.microsoft.com/office/word/2010/wordprocessingInk" xmlns:wne="http://schemas.microsoft.com/office/word/2006/wordml" xmlns:wps="http://schemas.microsoft.com/office/word/2010/wordprocessingShape" mc:Ignorable="w14 w15 w16se wp14">
   <w:abstractNum w:abstractNumId="0" w15:restartNumberingAfterBreak="0">
     <w:nsid w:val="38607246"/>
     <w:multiLevelType w:val="hybridMultilevel"/>
@@ -16438,7 +16435,7 @@
 </file>
 
 <file path=customXml/itemProps1.xml><?xml version="1.0" encoding="utf-8"?>
-<ds:datastoreItem xmlns:ds="http://schemas.openxmlformats.org/officeDocument/2006/customXml" ds:itemID="{9C47ED98-8780-425B-8656-82812121139A}">
+<ds:datastoreItem xmlns:ds="http://schemas.openxmlformats.org/officeDocument/2006/customXml" ds:itemID="{1923942E-1205-41C1-8C34-BA2BC4459024}">
   <ds:schemaRefs>
     <ds:schemaRef ds:uri="http://schemas.openxmlformats.org/officeDocument/2006/bibliography"/>
   </ds:schemaRefs>

</xml_diff>